<commit_message>
update to IR list doc
</commit_message>
<xml_diff>
--- a/_original_documents/Implementation_Readiness_Resource_List.docx
+++ b/_original_documents/Implementation_Readiness_Resource_List.docx
@@ -1,6 +1,6 @@
 
 <file path=word/document.xml><?xml version="1.0" encoding="utf-8"?>
-<w:document xmlns:wpc="http://schemas.microsoft.com/office/word/2010/wordprocessingCanvas" xmlns:cx="http://schemas.microsoft.com/office/drawing/2014/chartex" xmlns:cx1="http://schemas.microsoft.com/office/drawing/2015/9/8/chartex" xmlns:mc="http://schemas.openxmlformats.org/markup-compatibility/2006" xmlns:o="urn:schemas-microsoft-com:office:office" xmlns:r="http://schemas.openxmlformats.org/officeDocument/2006/relationships" xmlns:m="http://schemas.openxmlformats.org/officeDocument/2006/math" xmlns:v="urn:schemas-microsoft-com:vml" xmlns:wp14="http://schemas.microsoft.com/office/word/2010/wordprocessingDrawing" xmlns:wp="http://schemas.openxmlformats.org/drawingml/2006/wordprocessingDrawing" xmlns:w10="urn:schemas-microsoft-com:office:word" xmlns:w="http://schemas.openxmlformats.org/wordprocessingml/2006/main" xmlns:w14="http://schemas.microsoft.com/office/word/2010/wordml" xmlns:w15="http://schemas.microsoft.com/office/word/2012/wordml" xmlns:w16se="http://schemas.microsoft.com/office/word/2015/wordml/symex" xmlns:wpg="http://schemas.microsoft.com/office/word/2010/wordprocessingGroup" xmlns:wpi="http://schemas.microsoft.com/office/word/2010/wordprocessingInk" xmlns:wne="http://schemas.microsoft.com/office/word/2006/wordml" xmlns:wps="http://schemas.microsoft.com/office/word/2010/wordprocessingShape" mc:Ignorable="w14 w15 w16se wp14">
+<w:document xmlns:wpc="http://schemas.microsoft.com/office/word/2010/wordprocessingCanvas" xmlns:cx="http://schemas.microsoft.com/office/drawing/2014/chartex" xmlns:cx1="http://schemas.microsoft.com/office/drawing/2015/9/8/chartex" xmlns:cx2="http://schemas.microsoft.com/office/drawing/2015/10/21/chartex" xmlns:cx3="http://schemas.microsoft.com/office/drawing/2016/5/9/chartex" xmlns:cx4="http://schemas.microsoft.com/office/drawing/2016/5/10/chartex" xmlns:cx5="http://schemas.microsoft.com/office/drawing/2016/5/11/chartex" xmlns:cx6="http://schemas.microsoft.com/office/drawing/2016/5/12/chartex" xmlns:cx7="http://schemas.microsoft.com/office/drawing/2016/5/13/chartex" xmlns:cx8="http://schemas.microsoft.com/office/drawing/2016/5/14/chartex" xmlns:mc="http://schemas.openxmlformats.org/markup-compatibility/2006" xmlns:aink="http://schemas.microsoft.com/office/drawing/2016/ink" xmlns:am3d="http://schemas.microsoft.com/office/drawing/2017/model3d" xmlns:o="urn:schemas-microsoft-com:office:office" xmlns:r="http://schemas.openxmlformats.org/officeDocument/2006/relationships" xmlns:m="http://schemas.openxmlformats.org/officeDocument/2006/math" xmlns:v="urn:schemas-microsoft-com:vml" xmlns:wp14="http://schemas.microsoft.com/office/word/2010/wordprocessingDrawing" xmlns:wp="http://schemas.openxmlformats.org/drawingml/2006/wordprocessingDrawing" xmlns:w10="urn:schemas-microsoft-com:office:word" xmlns:w="http://schemas.openxmlformats.org/wordprocessingml/2006/main" xmlns:w14="http://schemas.microsoft.com/office/word/2010/wordml" xmlns:w15="http://schemas.microsoft.com/office/word/2012/wordml" xmlns:w16cid="http://schemas.microsoft.com/office/word/2016/wordml/cid" xmlns:w16se="http://schemas.microsoft.com/office/word/2015/wordml/symex" xmlns:wpg="http://schemas.microsoft.com/office/word/2010/wordprocessingGroup" xmlns:wpi="http://schemas.microsoft.com/office/word/2010/wordprocessingInk" xmlns:wne="http://schemas.microsoft.com/office/word/2006/wordml" xmlns:wps="http://schemas.microsoft.com/office/word/2010/wordprocessingShape" mc:Ignorable="w14 w15 w16se w16cid wp14">
   <w:body>
     <w:p>
       <w:pPr>
@@ -878,7 +878,7 @@
         </w:trPr>
         <w:tc>
           <w:tcPr>
-            <w:tcW w:w="2017" w:type="dxa"/>
+            <w:tcW w:w="2130" w:type="dxa"/>
             <w:tcBorders>
               <w:top w:val="single" w:sz="4" w:space="0" w:color="000000" w:themeColor="text1"/>
               <w:left w:val="single" w:sz="4" w:space="0" w:color="000000" w:themeColor="text1"/>
@@ -925,7 +925,7 @@
         </w:tc>
         <w:tc>
           <w:tcPr>
-            <w:tcW w:w="7465" w:type="dxa"/>
+            <w:tcW w:w="7352" w:type="dxa"/>
             <w:tcBorders>
               <w:top w:val="single" w:sz="4" w:space="0" w:color="000000" w:themeColor="text1"/>
               <w:left w:val="single" w:sz="4" w:space="0" w:color="000000" w:themeColor="text1"/>
@@ -965,7 +965,7 @@
         </w:trPr>
         <w:tc>
           <w:tcPr>
-            <w:tcW w:w="2017" w:type="dxa"/>
+            <w:tcW w:w="2130" w:type="dxa"/>
             <w:tcBorders>
               <w:top w:val="single" w:sz="4" w:space="0" w:color="000000" w:themeColor="text1"/>
               <w:left w:val="single" w:sz="4" w:space="0" w:color="000000" w:themeColor="text1"/>
@@ -1080,7 +1080,7 @@
         </w:tc>
         <w:tc>
           <w:tcPr>
-            <w:tcW w:w="7465" w:type="dxa"/>
+            <w:tcW w:w="7352" w:type="dxa"/>
             <w:tcBorders>
               <w:top w:val="single" w:sz="4" w:space="0" w:color="000000" w:themeColor="text1"/>
               <w:left w:val="single" w:sz="4" w:space="0" w:color="000000" w:themeColor="text1"/>
@@ -1261,7 +1261,7 @@
         </w:trPr>
         <w:tc>
           <w:tcPr>
-            <w:tcW w:w="2017" w:type="dxa"/>
+            <w:tcW w:w="2130" w:type="dxa"/>
             <w:tcBorders>
               <w:top w:val="single" w:sz="4" w:space="0" w:color="000000" w:themeColor="text1"/>
               <w:left w:val="single" w:sz="4" w:space="0" w:color="000000" w:themeColor="text1"/>
@@ -1304,7 +1304,7 @@
         </w:tc>
         <w:tc>
           <w:tcPr>
-            <w:tcW w:w="7465" w:type="dxa"/>
+            <w:tcW w:w="7352" w:type="dxa"/>
             <w:tcBorders>
               <w:top w:val="single" w:sz="4" w:space="0" w:color="000000" w:themeColor="text1"/>
               <w:left w:val="single" w:sz="4" w:space="0" w:color="000000" w:themeColor="text1"/>
@@ -1578,7 +1578,7 @@
         </w:trPr>
         <w:tc>
           <w:tcPr>
-            <w:tcW w:w="2017" w:type="dxa"/>
+            <w:tcW w:w="2130" w:type="dxa"/>
             <w:tcBorders>
               <w:top w:val="single" w:sz="4" w:space="0" w:color="000000" w:themeColor="text1"/>
               <w:left w:val="single" w:sz="4" w:space="0" w:color="000000" w:themeColor="text1"/>
@@ -1611,7 +1611,7 @@
         </w:tc>
         <w:tc>
           <w:tcPr>
-            <w:tcW w:w="7465" w:type="dxa"/>
+            <w:tcW w:w="7352" w:type="dxa"/>
             <w:tcBorders>
               <w:top w:val="single" w:sz="4" w:space="0" w:color="000000" w:themeColor="text1"/>
               <w:left w:val="single" w:sz="4" w:space="0" w:color="000000" w:themeColor="text1"/>
@@ -1763,7 +1763,7 @@
         </w:trPr>
         <w:tc>
           <w:tcPr>
-            <w:tcW w:w="2017" w:type="dxa"/>
+            <w:tcW w:w="2130" w:type="dxa"/>
             <w:tcBorders>
               <w:top w:val="single" w:sz="4" w:space="0" w:color="000000" w:themeColor="text1"/>
               <w:left w:val="single" w:sz="4" w:space="0" w:color="000000" w:themeColor="text1"/>
@@ -1920,7 +1920,7 @@
         </w:tc>
         <w:tc>
           <w:tcPr>
-            <w:tcW w:w="7465" w:type="dxa"/>
+            <w:tcW w:w="7352" w:type="dxa"/>
             <w:tcBorders>
               <w:top w:val="single" w:sz="4" w:space="0" w:color="000000" w:themeColor="text1"/>
               <w:left w:val="single" w:sz="4" w:space="0" w:color="000000" w:themeColor="text1"/>
@@ -1932,6 +1932,55 @@
             <w:pPr>
               <w:rPr>
                 <w:rFonts w:ascii="Verdana" w:eastAsia="Verdana" w:hAnsi="Verdana" w:cs="Verdana"/>
+                <w:color w:val="000000" w:themeColor="text1"/>
+                <w:sz w:val="20"/>
+                <w:szCs w:val="20"/>
+              </w:rPr>
+            </w:pPr>
+            <w:r>
+              <w:rPr>
+                <w:rFonts w:ascii="Verdana" w:eastAsia="Verdana" w:hAnsi="Verdana" w:cs="Verdana"/>
+                <w:color w:val="000000" w:themeColor="text1"/>
+                <w:sz w:val="20"/>
+                <w:szCs w:val="20"/>
+              </w:rPr>
+              <w:t xml:space="preserve">UC/Smarter Balanced retains the rights to posted </w:t>
+            </w:r>
+            <w:bookmarkStart w:id="0" w:name="_GoBack"/>
+            <w:bookmarkEnd w:id="0"/>
+            <w:r>
+              <w:rPr>
+                <w:rFonts w:ascii="Verdana" w:eastAsia="Verdana" w:hAnsi="Verdana" w:cs="Verdana"/>
+                <w:color w:val="000000" w:themeColor="text1"/>
+                <w:sz w:val="20"/>
+                <w:szCs w:val="20"/>
+              </w:rPr>
+              <w:t>sample content and administration packages</w:t>
+            </w:r>
+            <w:r>
+              <w:rPr>
+                <w:rFonts w:ascii="Verdana" w:eastAsia="Verdana" w:hAnsi="Verdana" w:cs="Verdana"/>
+                <w:color w:val="000000" w:themeColor="text1"/>
+                <w:sz w:val="20"/>
+                <w:szCs w:val="20"/>
+              </w:rPr>
+              <w:t>. The sample content and administration packages are intended to support proof of concept evaluations. These packages shall not be used for student assessment or as a service provider offering.</w:t>
+            </w:r>
+          </w:p>
+          <w:p>
+            <w:pPr>
+              <w:rPr>
+                <w:rFonts w:ascii="Verdana" w:eastAsia="Verdana" w:hAnsi="Verdana" w:cs="Verdana"/>
+                <w:color w:val="000000" w:themeColor="text1"/>
+                <w:sz w:val="20"/>
+                <w:szCs w:val="20"/>
+              </w:rPr>
+            </w:pPr>
+          </w:p>
+          <w:p>
+            <w:pPr>
+              <w:rPr>
+                <w:rFonts w:ascii="Verdana" w:eastAsia="Verdana" w:hAnsi="Verdana" w:cs="Verdana"/>
                 <w:color w:val="000000"/>
                 <w:sz w:val="20"/>
                 <w:szCs w:val="20"/>
@@ -2307,7 +2356,6 @@
               </w:rPr>
               <w:t xml:space="preserve">Note: Smarter Balanced Summative Assessments </w:t>
             </w:r>
-            <w:proofErr w:type="gramStart"/>
             <w:r>
               <w:rPr>
                 <w:rFonts w:ascii="Verdana" w:eastAsia="Verdana" w:hAnsi="Verdana" w:cs="Verdana"/>
@@ -2317,7 +2365,6 @@
               </w:rPr>
               <w:t>are</w:t>
             </w:r>
-            <w:proofErr w:type="gramEnd"/>
             <w:r>
               <w:rPr>
                 <w:rFonts w:ascii="Verdana" w:eastAsia="Verdana" w:hAnsi="Verdana" w:cs="Verdana"/>
@@ -2348,13 +2395,34 @@
           </w:p>
         </w:tc>
       </w:tr>
+    </w:tbl>
+    <w:p>
+      <w:r>
+        <w:br w:type="page"/>
+      </w:r>
+    </w:p>
+    <w:tbl>
+      <w:tblPr>
+        <w:tblW w:w="9482" w:type="dxa"/>
+        <w:tblCellMar>
+          <w:top w:w="15" w:type="dxa"/>
+          <w:bottom w:w="15" w:type="dxa"/>
+        </w:tblCellMar>
+        <w:tblLook w:val="04A0" w:firstRow="1" w:lastRow="0" w:firstColumn="1" w:lastColumn="0" w:noHBand="0" w:noVBand="1"/>
+        <w:tblCaption w:val="Implementation Readiness Resources Table"/>
+        <w:tblDescription w:val="List of resources with links and descriptions of the documents."/>
+      </w:tblPr>
+      <w:tblGrid>
+        <w:gridCol w:w="2130"/>
+        <w:gridCol w:w="7352"/>
+      </w:tblGrid>
       <w:tr>
         <w:trPr>
           <w:trHeight w:val="600"/>
         </w:trPr>
         <w:tc>
           <w:tcPr>
-            <w:tcW w:w="2017" w:type="dxa"/>
+            <w:tcW w:w="2130" w:type="dxa"/>
             <w:tcBorders>
               <w:top w:val="single" w:sz="4" w:space="0" w:color="000000" w:themeColor="text1"/>
               <w:left w:val="single" w:sz="4" w:space="0" w:color="000000" w:themeColor="text1"/>
@@ -2387,7 +2455,7 @@
         </w:tc>
         <w:tc>
           <w:tcPr>
-            <w:tcW w:w="7465" w:type="dxa"/>
+            <w:tcW w:w="7352" w:type="dxa"/>
             <w:tcBorders>
               <w:top w:val="single" w:sz="4" w:space="0" w:color="000000" w:themeColor="text1"/>
               <w:left w:val="single" w:sz="4" w:space="0" w:color="000000" w:themeColor="text1"/>
@@ -2499,7 +2567,7 @@
         </w:trPr>
         <w:tc>
           <w:tcPr>
-            <w:tcW w:w="2017" w:type="dxa"/>
+            <w:tcW w:w="2130" w:type="dxa"/>
             <w:tcBorders>
               <w:top w:val="single" w:sz="4" w:space="0" w:color="000000" w:themeColor="text1"/>
               <w:left w:val="single" w:sz="4" w:space="0" w:color="000000" w:themeColor="text1"/>
@@ -2735,7 +2803,7 @@
         </w:tc>
         <w:tc>
           <w:tcPr>
-            <w:tcW w:w="7465" w:type="dxa"/>
+            <w:tcW w:w="7352" w:type="dxa"/>
             <w:tcBorders>
               <w:top w:val="single" w:sz="4" w:space="0" w:color="000000" w:themeColor="text1"/>
               <w:left w:val="single" w:sz="4" w:space="0" w:color="000000" w:themeColor="text1"/>
@@ -2760,7 +2828,6 @@
                 <w:sz w:val="20"/>
                 <w:szCs w:val="20"/>
               </w:rPr>
-              <w:lastRenderedPageBreak/>
               <w:t xml:space="preserve">Smarter Balanced Items require accessibility features per </w:t>
             </w:r>
             <w:r>
@@ -2901,17 +2968,7 @@
                 <w:szCs w:val="20"/>
                 <w:shd w:val="clear" w:color="auto" w:fill="FFFFFF"/>
               </w:rPr>
-              <w:t xml:space="preserve">describes the policies and recommendations for use of the Smarter </w:t>
-            </w:r>
-            <w:r>
-              <w:rPr>
-                <w:rFonts w:ascii="Verdana" w:hAnsi="Verdana"/>
-                <w:sz w:val="20"/>
-                <w:szCs w:val="20"/>
-                <w:shd w:val="clear" w:color="auto" w:fill="FFFFFF"/>
-              </w:rPr>
-              <w:lastRenderedPageBreak/>
-              <w:t>Balanced universal tools, designated supports, and accommodations available for the Smarter Balanced assessments. </w:t>
+              <w:t>describes the policies and recommendations for use of the Smarter Balanced universal tools, designated supports, and accommodations available for the Smarter Balanced assessments. </w:t>
             </w:r>
           </w:p>
           <w:p>
@@ -3186,7 +3243,7 @@
         </w:trPr>
         <w:tc>
           <w:tcPr>
-            <w:tcW w:w="2017" w:type="dxa"/>
+            <w:tcW w:w="2130" w:type="dxa"/>
             <w:tcBorders>
               <w:top w:val="single" w:sz="4" w:space="0" w:color="000000" w:themeColor="text1"/>
               <w:left w:val="single" w:sz="4" w:space="0" w:color="000000" w:themeColor="text1"/>
@@ -3220,7 +3277,7 @@
         </w:tc>
         <w:tc>
           <w:tcPr>
-            <w:tcW w:w="7465" w:type="dxa"/>
+            <w:tcW w:w="7352" w:type="dxa"/>
             <w:tcBorders>
               <w:top w:val="single" w:sz="4" w:space="0" w:color="000000" w:themeColor="text1"/>
               <w:left w:val="single" w:sz="4" w:space="0" w:color="000000" w:themeColor="text1"/>
@@ -3294,7 +3351,7 @@
         </w:trPr>
         <w:tc>
           <w:tcPr>
-            <w:tcW w:w="2017" w:type="dxa"/>
+            <w:tcW w:w="2130" w:type="dxa"/>
             <w:tcBorders>
               <w:top w:val="single" w:sz="4" w:space="0" w:color="000000" w:themeColor="text1"/>
               <w:left w:val="single" w:sz="4" w:space="0" w:color="000000" w:themeColor="text1"/>
@@ -3328,7 +3385,7 @@
         </w:tc>
         <w:tc>
           <w:tcPr>
-            <w:tcW w:w="7465" w:type="dxa"/>
+            <w:tcW w:w="7352" w:type="dxa"/>
             <w:tcBorders>
               <w:top w:val="single" w:sz="4" w:space="0" w:color="000000" w:themeColor="text1"/>
               <w:left w:val="single" w:sz="4" w:space="0" w:color="000000" w:themeColor="text1"/>
@@ -3493,7 +3550,7 @@
         </w:trPr>
         <w:tc>
           <w:tcPr>
-            <w:tcW w:w="2017" w:type="dxa"/>
+            <w:tcW w:w="2130" w:type="dxa"/>
             <w:tcBorders>
               <w:top w:val="single" w:sz="4" w:space="0" w:color="000000" w:themeColor="text1"/>
               <w:left w:val="single" w:sz="4" w:space="0" w:color="000000" w:themeColor="text1"/>
@@ -3558,7 +3615,7 @@
         </w:tc>
         <w:tc>
           <w:tcPr>
-            <w:tcW w:w="7465" w:type="dxa"/>
+            <w:tcW w:w="7352" w:type="dxa"/>
             <w:tcBorders>
               <w:top w:val="single" w:sz="4" w:space="0" w:color="000000" w:themeColor="text1"/>
               <w:left w:val="single" w:sz="4" w:space="0" w:color="000000" w:themeColor="text1"/>
@@ -3700,7 +3757,7 @@
         </w:trPr>
         <w:tc>
           <w:tcPr>
-            <w:tcW w:w="2017" w:type="dxa"/>
+            <w:tcW w:w="2130" w:type="dxa"/>
             <w:tcBorders>
               <w:top w:val="single" w:sz="4" w:space="0" w:color="000000" w:themeColor="text1"/>
               <w:left w:val="single" w:sz="4" w:space="0" w:color="000000" w:themeColor="text1"/>
@@ -3734,7 +3791,7 @@
         </w:tc>
         <w:tc>
           <w:tcPr>
-            <w:tcW w:w="7465" w:type="dxa"/>
+            <w:tcW w:w="7352" w:type="dxa"/>
             <w:tcBorders>
               <w:top w:val="single" w:sz="4" w:space="0" w:color="000000" w:themeColor="text1"/>
               <w:left w:val="single" w:sz="4" w:space="0" w:color="000000" w:themeColor="text1"/>
@@ -3917,15 +3974,7 @@
         <w:rPr>
           <w:rFonts w:ascii="Verdana" w:eastAsia="Verdana" w:hAnsi="Verdana" w:cs="Verdana"/>
         </w:rPr>
-        <w:t>2018</w:t>
-      </w:r>
-      <w:bookmarkStart w:id="0" w:name="_GoBack"/>
-      <w:bookmarkEnd w:id="0"/>
-      <w:r>
-        <w:rPr>
-          <w:rFonts w:ascii="Verdana" w:eastAsia="Verdana" w:hAnsi="Verdana" w:cs="Verdana"/>
-        </w:rPr>
-        <w:t>,</w:t>
+        <w:t>2018,</w:t>
       </w:r>
       <w:r>
         <w:rPr>
@@ -3992,35 +4041,8 @@
 </w16cex:commentsExtensible>
 </file>
 
-<file path=word/commentsIds.xml><?xml version="1.0" encoding="utf-8"?>
-<w16cid:commentsIds xmlns:mc="http://schemas.openxmlformats.org/markup-compatibility/2006" xmlns:w16cid="http://schemas.microsoft.com/office/word/2016/wordml/cid" mc:Ignorable="w16cid">
-  <w16cid:commentId w16cid:paraId="235008F7" w16cid:durableId="21B63661"/>
-  <w16cid:commentId w16cid:paraId="00E3E8A6" w16cid:durableId="088E89FF"/>
-  <w16cid:commentId w16cid:paraId="3A3D4D62" w16cid:durableId="494F3E6F"/>
-  <w16cid:commentId w16cid:paraId="7CBF655C" w16cid:durableId="3EE62703"/>
-  <w16cid:commentId w16cid:paraId="131AD087" w16cid:durableId="3B9031A4"/>
-  <w16cid:commentId w16cid:paraId="66DEB67F" w16cid:durableId="6ECB6231"/>
-  <w16cid:commentId w16cid:paraId="430BCCFB" w16cid:durableId="0C7E3100"/>
-  <w16cid:commentId w16cid:paraId="150C3A47" w16cid:durableId="7B50CB56"/>
-  <w16cid:commentId w16cid:paraId="4FED4A7A" w16cid:durableId="4A05CC1C"/>
-  <w16cid:commentId w16cid:paraId="7A1419AF" w16cid:durableId="5D6F8F91"/>
-  <w16cid:commentId w16cid:paraId="6F08F77E" w16cid:durableId="51B35CBE"/>
-  <w16cid:commentId w16cid:paraId="56BAF82D" w16cid:durableId="6244269C"/>
-  <w16cid:commentId w16cid:paraId="2C0D845E" w16cid:durableId="155B146B"/>
-  <w16cid:commentId w16cid:paraId="61E4CB84" w16cid:durableId="0DAEC499"/>
-  <w16cid:commentId w16cid:paraId="5B45CF59" w16cid:durableId="7748B6D7"/>
-  <w16cid:commentId w16cid:paraId="7CED864A" w16cid:durableId="283CE8EC"/>
-  <w16cid:commentId w16cid:paraId="569B5B40" w16cid:durableId="51318769"/>
-  <w16cid:commentId w16cid:paraId="7382A69B" w16cid:durableId="1B99F5A1"/>
-  <w16cid:commentId w16cid:paraId="3900E26E" w16cid:durableId="3D0C2831"/>
-  <w16cid:commentId w16cid:paraId="6B405DBE" w16cid:durableId="60336C29"/>
-  <w16cid:commentId w16cid:paraId="0C394665" w16cid:durableId="4373E2B9"/>
-  <w16cid:commentId w16cid:paraId="18433F70" w16cid:durableId="3B12B794"/>
-</w16cid:commentsIds>
-</file>
-
 <file path=word/numbering.xml><?xml version="1.0" encoding="utf-8"?>
-<w:numbering xmlns:wpc="http://schemas.microsoft.com/office/word/2010/wordprocessingCanvas" xmlns:cx="http://schemas.microsoft.com/office/drawing/2014/chartex" xmlns:cx1="http://schemas.microsoft.com/office/drawing/2015/9/8/chartex" xmlns:mc="http://schemas.openxmlformats.org/markup-compatibility/2006" xmlns:o="urn:schemas-microsoft-com:office:office" xmlns:r="http://schemas.openxmlformats.org/officeDocument/2006/relationships" xmlns:m="http://schemas.openxmlformats.org/officeDocument/2006/math" xmlns:v="urn:schemas-microsoft-com:vml" xmlns:wp14="http://schemas.microsoft.com/office/word/2010/wordprocessingDrawing" xmlns:wp="http://schemas.openxmlformats.org/drawingml/2006/wordprocessingDrawing" xmlns:w10="urn:schemas-microsoft-com:office:word" xmlns:w="http://schemas.openxmlformats.org/wordprocessingml/2006/main" xmlns:w14="http://schemas.microsoft.com/office/word/2010/wordml" xmlns:w15="http://schemas.microsoft.com/office/word/2012/wordml" xmlns:w16se="http://schemas.microsoft.com/office/word/2015/wordml/symex" xmlns:wpg="http://schemas.microsoft.com/office/word/2010/wordprocessingGroup" xmlns:wpi="http://schemas.microsoft.com/office/word/2010/wordprocessingInk" xmlns:wne="http://schemas.microsoft.com/office/word/2006/wordml" xmlns:wps="http://schemas.microsoft.com/office/word/2010/wordprocessingShape" mc:Ignorable="w14 w15 w16se wp14">
+<w:numbering xmlns:wpc="http://schemas.microsoft.com/office/word/2010/wordprocessingCanvas" xmlns:cx="http://schemas.microsoft.com/office/drawing/2014/chartex" xmlns:cx1="http://schemas.microsoft.com/office/drawing/2015/9/8/chartex" xmlns:cx2="http://schemas.microsoft.com/office/drawing/2015/10/21/chartex" xmlns:cx3="http://schemas.microsoft.com/office/drawing/2016/5/9/chartex" xmlns:cx4="http://schemas.microsoft.com/office/drawing/2016/5/10/chartex" xmlns:cx5="http://schemas.microsoft.com/office/drawing/2016/5/11/chartex" xmlns:cx6="http://schemas.microsoft.com/office/drawing/2016/5/12/chartex" xmlns:cx7="http://schemas.microsoft.com/office/drawing/2016/5/13/chartex" xmlns:cx8="http://schemas.microsoft.com/office/drawing/2016/5/14/chartex" xmlns:mc="http://schemas.openxmlformats.org/markup-compatibility/2006" xmlns:aink="http://schemas.microsoft.com/office/drawing/2016/ink" xmlns:am3d="http://schemas.microsoft.com/office/drawing/2017/model3d" xmlns:o="urn:schemas-microsoft-com:office:office" xmlns:r="http://schemas.openxmlformats.org/officeDocument/2006/relationships" xmlns:m="http://schemas.openxmlformats.org/officeDocument/2006/math" xmlns:v="urn:schemas-microsoft-com:vml" xmlns:wp14="http://schemas.microsoft.com/office/word/2010/wordprocessingDrawing" xmlns:wp="http://schemas.openxmlformats.org/drawingml/2006/wordprocessingDrawing" xmlns:w10="urn:schemas-microsoft-com:office:word" xmlns:w="http://schemas.openxmlformats.org/wordprocessingml/2006/main" xmlns:w14="http://schemas.microsoft.com/office/word/2010/wordml" xmlns:w15="http://schemas.microsoft.com/office/word/2012/wordml" xmlns:w16cid="http://schemas.microsoft.com/office/word/2016/wordml/cid" xmlns:w16se="http://schemas.microsoft.com/office/word/2015/wordml/symex" xmlns:wpg="http://schemas.microsoft.com/office/word/2010/wordprocessingGroup" xmlns:wpi="http://schemas.microsoft.com/office/word/2010/wordprocessingInk" xmlns:wne="http://schemas.microsoft.com/office/word/2006/wordml" xmlns:wps="http://schemas.microsoft.com/office/word/2010/wordprocessingShape" mc:Ignorable="w14 w15 w16se w16cid wp14">
   <w:abstractNum w:abstractNumId="0" w15:restartNumberingAfterBreak="0">
     <w:nsid w:val="0041741B"/>
     <w:multiLevelType w:val="hybridMultilevel"/>
@@ -6345,7 +6367,7 @@
 </file>
 
 <file path=word/styles.xml><?xml version="1.0" encoding="utf-8"?>
-<w:styles xmlns:mc="http://schemas.openxmlformats.org/markup-compatibility/2006" xmlns:r="http://schemas.openxmlformats.org/officeDocument/2006/relationships" xmlns:w="http://schemas.openxmlformats.org/wordprocessingml/2006/main" xmlns:w14="http://schemas.microsoft.com/office/word/2010/wordml" xmlns:w15="http://schemas.microsoft.com/office/word/2012/wordml" xmlns:w16se="http://schemas.microsoft.com/office/word/2015/wordml/symex" mc:Ignorable="w14 w15 w16se">
+<w:styles xmlns:mc="http://schemas.openxmlformats.org/markup-compatibility/2006" xmlns:r="http://schemas.openxmlformats.org/officeDocument/2006/relationships" xmlns:w="http://schemas.openxmlformats.org/wordprocessingml/2006/main" xmlns:w14="http://schemas.microsoft.com/office/word/2010/wordml" xmlns:w15="http://schemas.microsoft.com/office/word/2012/wordml" xmlns:w16cid="http://schemas.microsoft.com/office/word/2016/wordml/cid" xmlns:w16se="http://schemas.microsoft.com/office/word/2015/wordml/symex" mc:Ignorable="w14 w15 w16se w16cid">
   <w:docDefaults>
     <w:rPrDefault>
       <w:rPr>
@@ -6361,7 +6383,7 @@
       </w:pPr>
     </w:pPrDefault>
   </w:docDefaults>
-  <w:latentStyles w:defLockedState="0" w:defUIPriority="99" w:defSemiHidden="0" w:defUnhideWhenUsed="0" w:defQFormat="0" w:count="371">
+  <w:latentStyles w:defLockedState="0" w:defUIPriority="99" w:defSemiHidden="0" w:defUnhideWhenUsed="0" w:defQFormat="0" w:count="375">
     <w:lsdException w:name="Normal" w:uiPriority="0" w:qFormat="1"/>
     <w:lsdException w:name="heading 1" w:uiPriority="9" w:qFormat="1"/>
     <w:lsdException w:name="heading 2" w:semiHidden="1" w:uiPriority="9" w:unhideWhenUsed="1" w:qFormat="1"/>
@@ -6467,7 +6489,6 @@
     <w:lsdException w:name="HTML Sample" w:semiHidden="1" w:unhideWhenUsed="1"/>
     <w:lsdException w:name="HTML Typewriter" w:semiHidden="1" w:unhideWhenUsed="1"/>
     <w:lsdException w:name="HTML Variable" w:semiHidden="1" w:unhideWhenUsed="1"/>
-    <w:lsdException w:name="Normal Table" w:semiHidden="1" w:unhideWhenUsed="1"/>
     <w:lsdException w:name="annotation subject" w:semiHidden="1" w:unhideWhenUsed="1"/>
     <w:lsdException w:name="No List" w:semiHidden="1" w:unhideWhenUsed="1"/>
     <w:lsdException w:name="Outline List 1" w:semiHidden="1" w:unhideWhenUsed="1"/>
@@ -6511,10 +6532,8 @@
     <w:lsdException w:name="Table Elegant" w:semiHidden="1" w:unhideWhenUsed="1"/>
     <w:lsdException w:name="Table Professional" w:semiHidden="1" w:unhideWhenUsed="1"/>
     <w:lsdException w:name="Table Subtle 1" w:semiHidden="1" w:unhideWhenUsed="1"/>
-    <w:lsdException w:name="Table Subtle 2" w:semiHidden="1" w:unhideWhenUsed="1"/>
     <w:lsdException w:name="Table Web 1" w:semiHidden="1" w:unhideWhenUsed="1"/>
     <w:lsdException w:name="Table Web 2" w:semiHidden="1" w:unhideWhenUsed="1"/>
-    <w:lsdException w:name="Table Web 3" w:semiHidden="1" w:unhideWhenUsed="1"/>
     <w:lsdException w:name="Balloon Text" w:semiHidden="1" w:unhideWhenUsed="1"/>
     <w:lsdException w:name="Table Grid" w:uiPriority="39"/>
     <w:lsdException w:name="Table Theme" w:semiHidden="1" w:unhideWhenUsed="1"/>
@@ -6733,6 +6752,10 @@
     <w:lsdException w:name="List Table 5 Dark Accent 6" w:uiPriority="50"/>
     <w:lsdException w:name="List Table 6 Colorful Accent 6" w:uiPriority="51"/>
     <w:lsdException w:name="List Table 7 Colorful Accent 6" w:uiPriority="52"/>
+    <w:lsdException w:name="Mention" w:semiHidden="1" w:unhideWhenUsed="1"/>
+    <w:lsdException w:name="Smart Hyperlink" w:semiHidden="1" w:unhideWhenUsed="1"/>
+    <w:lsdException w:name="Hashtag" w:semiHidden="1" w:unhideWhenUsed="1"/>
+    <w:lsdException w:name="Unresolved Mention" w:semiHidden="1" w:unhideWhenUsed="1"/>
   </w:latentStyles>
   <w:style w:type="paragraph" w:default="1" w:styleId="Normal">
     <w:name w:val="Normal"/>
@@ -7095,6 +7118,18 @@
       </w:tblBorders>
     </w:tblPr>
   </w:style>
+  <w:style w:type="character" w:styleId="UnresolvedMention">
+    <w:name w:val="Unresolved Mention"/>
+    <w:basedOn w:val="DefaultParagraphFont"/>
+    <w:uiPriority w:val="99"/>
+    <w:semiHidden/>
+    <w:unhideWhenUsed/>
+    <w:rsid w:val="007C6E4A"/>
+    <w:rPr>
+      <w:color w:val="605E5C"/>
+      <w:shd w:val="clear" w:color="auto" w:fill="E1DFDD"/>
+    </w:rPr>
+  </w:style>
 </w:styles>
 </file>
 
@@ -7360,6 +7395,15 @@
 </file>
 
 <file path=customXml/item1.xml><?xml version="1.0" encoding="utf-8"?>
+<?mso-contentType ?>
+<FormTemplates xmlns="http://schemas.microsoft.com/sharepoint/v3/contenttype/forms">
+  <Display>DocumentLibraryForm</Display>
+  <Edit>DocumentLibraryForm</Edit>
+  <New>DocumentLibraryForm</New>
+</FormTemplates>
+</file>
+
+<file path=customXml/item2.xml><?xml version="1.0" encoding="utf-8"?>
 <ct:contentTypeSchema xmlns:ct="http://schemas.microsoft.com/office/2006/metadata/contentType" xmlns:ma="http://schemas.microsoft.com/office/2006/metadata/properties/metaAttributes" ct:_="" ma:_="" ma:contentTypeName="Document" ma:contentTypeID="0x010100F2561770DEBBEA4491064F5D7AF989B6" ma:contentTypeVersion="16" ma:contentTypeDescription="Create a new document." ma:contentTypeScope="" ma:versionID="a598ee4c8604096027176136e4190b6e">
   <xsd:schema xmlns:xsd="http://www.w3.org/2001/XMLSchema" xmlns:xs="http://www.w3.org/2001/XMLSchema" xmlns:p="http://schemas.microsoft.com/office/2006/metadata/properties" xmlns:ns2="e09f7d5a-29dd-4512-8eb1-d3ce45c90ed5" xmlns:ns3="e556f37e-2269-4362-849b-5bffb61b521a" targetNamespace="http://schemas.microsoft.com/office/2006/metadata/properties" ma:root="true" ma:fieldsID="b9ec6bd992397354cd5494123df13385" ns2:_="" ns3:_="">
     <xsd:import namespace="e09f7d5a-29dd-4512-8eb1-d3ce45c90ed5"/>
@@ -7600,15 +7644,6 @@
 </ct:contentTypeSchema>
 </file>
 
-<file path=customXml/item2.xml><?xml version="1.0" encoding="utf-8"?>
-<?mso-contentType ?>
-<FormTemplates xmlns="http://schemas.microsoft.com/sharepoint/v3/contenttype/forms">
-  <Display>DocumentLibraryForm</Display>
-  <Edit>DocumentLibraryForm</Edit>
-  <New>DocumentLibraryForm</New>
-</FormTemplates>
-</file>
-
 <file path=customXml/item3.xml><?xml version="1.0" encoding="utf-8"?>
 <p:properties xmlns:p="http://schemas.microsoft.com/office/2006/metadata/properties" xmlns:xsi="http://www.w3.org/2001/XMLSchema-instance" xmlns:pc="http://schemas.microsoft.com/office/infopath/2007/PartnerControls">
   <documentManagement>
@@ -7626,6 +7661,14 @@
 </file>
 
 <file path=customXml/itemProps1.xml><?xml version="1.0" encoding="utf-8"?>
+<ds:datastoreItem xmlns:ds="http://schemas.openxmlformats.org/officeDocument/2006/customXml" ds:itemID="{A80FD17C-7CDA-4BEF-80FC-0B136DCFBD85}">
+  <ds:schemaRefs>
+    <ds:schemaRef ds:uri="http://schemas.microsoft.com/sharepoint/v3/contenttype/forms"/>
+  </ds:schemaRefs>
+</ds:datastoreItem>
+</file>
+
+<file path=customXml/itemProps2.xml><?xml version="1.0" encoding="utf-8"?>
 <ds:datastoreItem xmlns:ds="http://schemas.openxmlformats.org/officeDocument/2006/customXml" ds:itemID="{7988CD21-9AD7-4D80-9AF9-A68069D339D8}">
   <ds:schemaRefs>
     <ds:schemaRef ds:uri="http://schemas.microsoft.com/office/2006/metadata/contentType"/>
@@ -7644,14 +7687,6 @@
 </ds:datastoreItem>
 </file>
 
-<file path=customXml/itemProps2.xml><?xml version="1.0" encoding="utf-8"?>
-<ds:datastoreItem xmlns:ds="http://schemas.openxmlformats.org/officeDocument/2006/customXml" ds:itemID="{A80FD17C-7CDA-4BEF-80FC-0B136DCFBD85}">
-  <ds:schemaRefs>
-    <ds:schemaRef ds:uri="http://schemas.microsoft.com/sharepoint/v3/contenttype/forms"/>
-  </ds:schemaRefs>
-</ds:datastoreItem>
-</file>
-
 <file path=customXml/itemProps3.xml><?xml version="1.0" encoding="utf-8"?>
 <ds:datastoreItem xmlns:ds="http://schemas.openxmlformats.org/officeDocument/2006/customXml" ds:itemID="{146E7FCF-22F5-4C9D-A326-5357CA20C665}">
   <ds:schemaRefs>
@@ -7663,7 +7698,7 @@
 </file>
 
 <file path=customXml/itemProps4.xml><?xml version="1.0" encoding="utf-8"?>
-<ds:datastoreItem xmlns:ds="http://schemas.openxmlformats.org/officeDocument/2006/customXml" ds:itemID="{7F6878AD-6C40-4B22-B73A-357C73EF9139}">
+<ds:datastoreItem xmlns:ds="http://schemas.openxmlformats.org/officeDocument/2006/customXml" ds:itemID="{C0845FFC-6530-49E1-A020-66A833073096}">
   <ds:schemaRefs>
     <ds:schemaRef ds:uri="http://schemas.openxmlformats.org/officeDocument/2006/bibliography"/>
   </ds:schemaRefs>

</xml_diff>

<commit_message>
update irp resource list original document
</commit_message>
<xml_diff>
--- a/_original_documents/Implementation_Readiness_Resource_List.docx
+++ b/_original_documents/Implementation_Readiness_Resource_List.docx
@@ -186,31 +186,13 @@
               <w:rPr>
                 <w:rFonts w:ascii="Verdana" w:hAnsi="Verdana"/>
               </w:rPr>
-              <w:t>7</w:t>
+              <w:t xml:space="preserve">July 22, </w:t>
             </w:r>
             <w:r>
               <w:rPr>
                 <w:rFonts w:ascii="Verdana" w:hAnsi="Verdana"/>
               </w:rPr>
-              <w:t>/</w:t>
-            </w:r>
-            <w:r>
-              <w:rPr>
-                <w:rFonts w:ascii="Verdana" w:hAnsi="Verdana"/>
-              </w:rPr>
-              <w:t>2</w:t>
-            </w:r>
-            <w:r>
-              <w:rPr>
-                <w:rFonts w:ascii="Verdana" w:hAnsi="Verdana"/>
-              </w:rPr>
-              <w:t>2</w:t>
-            </w:r>
-            <w:r>
-              <w:rPr>
-                <w:rFonts w:ascii="Verdana" w:hAnsi="Verdana"/>
-              </w:rPr>
-              <w:t>/2020</w:t>
+              <w:t>2020</w:t>
             </w:r>
           </w:p>
         </w:tc>
@@ -298,6 +280,12 @@
                 <w:rFonts w:ascii="Verdana" w:hAnsi="Verdana"/>
               </w:rPr>
             </w:pPr>
+            <w:r>
+              <w:rPr>
+                <w:rFonts w:ascii="Verdana" w:hAnsi="Verdana"/>
+              </w:rPr>
+              <w:t>June 22, 2023</w:t>
+            </w:r>
           </w:p>
         </w:tc>
         <w:tc>
@@ -310,6 +298,12 @@
                 <w:rFonts w:ascii="Verdana" w:hAnsi="Verdana"/>
               </w:rPr>
             </w:pPr>
+            <w:r>
+              <w:rPr>
+                <w:rFonts w:ascii="Verdana" w:hAnsi="Verdana"/>
+              </w:rPr>
+              <w:t>2.0</w:t>
+            </w:r>
           </w:p>
         </w:tc>
         <w:tc>
@@ -322,6 +316,12 @@
                 <w:rFonts w:ascii="Verdana" w:hAnsi="Verdana"/>
               </w:rPr>
             </w:pPr>
+            <w:r>
+              <w:rPr>
+                <w:rFonts w:ascii="Verdana" w:hAnsi="Verdana"/>
+              </w:rPr>
+              <w:t>Peter Flores</w:t>
+            </w:r>
           </w:p>
         </w:tc>
         <w:tc>
@@ -334,6 +334,84 @@
                 <w:rFonts w:ascii="Verdana" w:hAnsi="Verdana"/>
               </w:rPr>
             </w:pPr>
+            <w:r>
+              <w:rPr>
+                <w:rFonts w:ascii="Verdana" w:hAnsi="Verdana"/>
+              </w:rPr>
+              <w:t>Revisions include:</w:t>
+            </w:r>
+          </w:p>
+          <w:p>
+            <w:pPr>
+              <w:pStyle w:val="ListParagraph"/>
+              <w:numPr>
+                <w:ilvl w:val="0"/>
+                <w:numId w:val="21"/>
+              </w:numPr>
+              <w:rPr>
+                <w:rFonts w:ascii="Verdana" w:hAnsi="Verdana"/>
+              </w:rPr>
+            </w:pPr>
+            <w:r>
+              <w:rPr>
+                <w:rFonts w:ascii="Verdana" w:hAnsi="Verdana"/>
+              </w:rPr>
+              <w:t>S</w:t>
+            </w:r>
+            <w:r>
+              <w:rPr>
+                <w:rFonts w:ascii="Verdana" w:hAnsi="Verdana"/>
+              </w:rPr>
+              <w:t xml:space="preserve">AAIF </w:t>
+            </w:r>
+            <w:r>
+              <w:rPr>
+                <w:rFonts w:ascii="Verdana" w:hAnsi="Verdana"/>
+              </w:rPr>
+              <w:t xml:space="preserve">references </w:t>
+            </w:r>
+            <w:r>
+              <w:rPr>
+                <w:rFonts w:ascii="Verdana" w:hAnsi="Verdana"/>
+              </w:rPr>
+              <w:t>removed (transition to QTI 3.0)</w:t>
+            </w:r>
+          </w:p>
+          <w:p>
+            <w:pPr>
+              <w:pStyle w:val="ListParagraph"/>
+              <w:numPr>
+                <w:ilvl w:val="0"/>
+                <w:numId w:val="21"/>
+              </w:numPr>
+              <w:rPr>
+                <w:rFonts w:ascii="Verdana" w:hAnsi="Verdana"/>
+              </w:rPr>
+            </w:pPr>
+            <w:r>
+              <w:rPr>
+                <w:rFonts w:ascii="Verdana" w:hAnsi="Verdana"/>
+              </w:rPr>
+              <w:t>Updated resource links</w:t>
+            </w:r>
+          </w:p>
+          <w:p>
+            <w:pPr>
+              <w:pStyle w:val="ListParagraph"/>
+              <w:numPr>
+                <w:ilvl w:val="0"/>
+                <w:numId w:val="21"/>
+              </w:numPr>
+              <w:rPr>
+                <w:rFonts w:ascii="Verdana" w:hAnsi="Verdana"/>
+              </w:rPr>
+            </w:pPr>
+            <w:r>
+              <w:rPr>
+                <w:rFonts w:ascii="Verdana" w:hAnsi="Verdana"/>
+              </w:rPr>
+              <w:t>Revised verbiage</w:t>
+            </w:r>
           </w:p>
         </w:tc>
       </w:tr>
@@ -869,8 +947,8 @@
         <w:tblDescription w:val="List of resources with links and descriptions of the documents."/>
       </w:tblPr>
       <w:tblGrid>
-        <w:gridCol w:w="2130"/>
-        <w:gridCol w:w="7352"/>
+        <w:gridCol w:w="2515"/>
+        <w:gridCol w:w="6967"/>
       </w:tblGrid>
       <w:tr>
         <w:trPr>
@@ -878,7 +956,7 @@
         </w:trPr>
         <w:tc>
           <w:tcPr>
-            <w:tcW w:w="2130" w:type="dxa"/>
+            <w:tcW w:w="2515" w:type="dxa"/>
             <w:tcBorders>
               <w:top w:val="single" w:sz="4" w:space="0" w:color="000000" w:themeColor="text1"/>
               <w:left w:val="single" w:sz="4" w:space="0" w:color="000000" w:themeColor="text1"/>
@@ -925,7 +1003,7 @@
         </w:tc>
         <w:tc>
           <w:tcPr>
-            <w:tcW w:w="7352" w:type="dxa"/>
+            <w:tcW w:w="6967" w:type="dxa"/>
             <w:tcBorders>
               <w:top w:val="single" w:sz="4" w:space="0" w:color="000000" w:themeColor="text1"/>
               <w:left w:val="single" w:sz="4" w:space="0" w:color="000000" w:themeColor="text1"/>
@@ -961,11 +1039,11 @@
       </w:tr>
       <w:tr>
         <w:trPr>
-          <w:trHeight w:val="839"/>
+          <w:trHeight w:val="600"/>
         </w:trPr>
         <w:tc>
           <w:tcPr>
-            <w:tcW w:w="2130" w:type="dxa"/>
+            <w:tcW w:w="2515" w:type="dxa"/>
             <w:tcBorders>
               <w:top w:val="single" w:sz="4" w:space="0" w:color="000000" w:themeColor="text1"/>
               <w:left w:val="single" w:sz="4" w:space="0" w:color="000000" w:themeColor="text1"/>
@@ -979,12 +1057,12 @@
             <w:pPr>
               <w:rPr>
                 <w:rFonts w:ascii="Verdana" w:eastAsia="Verdana" w:hAnsi="Verdana" w:cs="Verdana"/>
-                <w:color w:val="000000"/>
+                <w:color w:val="000000" w:themeColor="text1"/>
                 <w:sz w:val="20"/>
                 <w:szCs w:val="20"/>
               </w:rPr>
             </w:pPr>
-            <w:hyperlink r:id="rId9">
+            <w:hyperlink r:id="rId9" w:history="1">
               <w:r>
                 <w:rPr>
                   <w:rStyle w:val="Hyperlink"/>
@@ -992,7 +1070,16 @@
                   <w:sz w:val="20"/>
                   <w:szCs w:val="20"/>
                 </w:rPr>
-                <w:t>Smarter App Assessment Item Format (SAAIF)</w:t>
+                <w:t>Q</w:t>
+              </w:r>
+              <w:r>
+                <w:rPr>
+                  <w:rStyle w:val="Hyperlink"/>
+                  <w:rFonts w:ascii="Verdana" w:hAnsi="Verdana"/>
+                  <w:sz w:val="20"/>
+                  <w:szCs w:val="20"/>
+                </w:rPr>
+                <w:t>TI 3.0 Smarter Balanced Resources</w:t>
               </w:r>
             </w:hyperlink>
           </w:p>
@@ -1000,37 +1087,18 @@
             <w:pPr>
               <w:rPr>
                 <w:rFonts w:ascii="Verdana" w:eastAsia="Verdana" w:hAnsi="Verdana" w:cs="Verdana"/>
-                <w:color w:val="000000"/>
+                <w:color w:val="000000" w:themeColor="text1"/>
                 <w:sz w:val="20"/>
                 <w:szCs w:val="20"/>
               </w:rPr>
             </w:pPr>
-          </w:p>
-          <w:p>
-            <w:pPr>
-              <w:rPr>
-                <w:rFonts w:ascii="Verdana" w:eastAsia="Verdana" w:hAnsi="Verdana" w:cs="Verdana"/>
-                <w:color w:val="000000"/>
-                <w:sz w:val="20"/>
-                <w:szCs w:val="20"/>
-              </w:rPr>
-            </w:pPr>
-            <w:r>
-              <w:rPr>
-                <w:rFonts w:ascii="Verdana" w:eastAsia="Verdana" w:hAnsi="Verdana" w:cs="Verdana"/>
-                <w:color w:val="000000" w:themeColor="text1"/>
-                <w:sz w:val="20"/>
-                <w:szCs w:val="20"/>
-              </w:rPr>
-              <w:t>Supporting Resource(s):</w:t>
-            </w:r>
           </w:p>
           <w:p>
             <w:pPr>
               <w:pStyle w:val="ListParagraph"/>
               <w:numPr>
                 <w:ilvl w:val="0"/>
-                <w:numId w:val="10"/>
+                <w:numId w:val="22"/>
               </w:numPr>
               <w:rPr>
                 <w:rFonts w:ascii="Verdana" w:eastAsia="Verdana" w:hAnsi="Verdana" w:cs="Verdana"/>
@@ -1039,7 +1107,7 @@
                 <w:szCs w:val="20"/>
               </w:rPr>
             </w:pPr>
-            <w:hyperlink r:id="rId10">
+            <w:hyperlink r:id="rId10" w:history="1">
               <w:r>
                 <w:rPr>
                   <w:rStyle w:val="Hyperlink"/>
@@ -1047,7 +1115,16 @@
                   <w:sz w:val="20"/>
                   <w:szCs w:val="20"/>
                 </w:rPr>
-                <w:t>Item Types and Features</w:t>
+                <w:t>Smarter Balanced QTI 3.0 I</w:t>
+              </w:r>
+              <w:r>
+                <w:rPr>
+                  <w:rStyle w:val="Hyperlink"/>
+                  <w:rFonts w:ascii="Verdana" w:eastAsia="Verdana" w:hAnsi="Verdana" w:cs="Verdana"/>
+                  <w:sz w:val="20"/>
+                  <w:szCs w:val="20"/>
+                </w:rPr>
+                <w:t>mplementation Guide</w:t>
               </w:r>
             </w:hyperlink>
           </w:p>
@@ -1056,7 +1133,7 @@
               <w:pStyle w:val="ListParagraph"/>
               <w:numPr>
                 <w:ilvl w:val="0"/>
-                <w:numId w:val="10"/>
+                <w:numId w:val="22"/>
               </w:numPr>
               <w:rPr>
                 <w:rFonts w:ascii="Verdana" w:eastAsia="Verdana" w:hAnsi="Verdana" w:cs="Verdana"/>
@@ -1065,7 +1142,7 @@
                 <w:szCs w:val="20"/>
               </w:rPr>
             </w:pPr>
-            <w:hyperlink r:id="rId11">
+            <w:hyperlink r:id="rId11" w:history="1">
               <w:r>
                 <w:rPr>
                   <w:rStyle w:val="Hyperlink"/>
@@ -1073,14 +1150,14 @@
                   <w:sz w:val="20"/>
                   <w:szCs w:val="20"/>
                 </w:rPr>
-                <w:t>Item Metadata Specifications</w:t>
+                <w:t>QTI Certification Set</w:t>
               </w:r>
             </w:hyperlink>
           </w:p>
         </w:tc>
         <w:tc>
           <w:tcPr>
-            <w:tcW w:w="7352" w:type="dxa"/>
+            <w:tcW w:w="6967" w:type="dxa"/>
             <w:tcBorders>
               <w:top w:val="single" w:sz="4" w:space="0" w:color="000000" w:themeColor="text1"/>
               <w:left w:val="single" w:sz="4" w:space="0" w:color="000000" w:themeColor="text1"/>
@@ -1105,26 +1182,43 @@
                 <w:sz w:val="20"/>
                 <w:szCs w:val="20"/>
               </w:rPr>
-              <w:t xml:space="preserve">The </w:t>
-            </w:r>
-            <w:r>
-              <w:rPr>
-                <w:rFonts w:ascii="Verdana" w:eastAsia="Verdana" w:hAnsi="Verdana" w:cs="Verdana"/>
-                <w:i/>
-                <w:color w:val="000000" w:themeColor="text1"/>
-                <w:sz w:val="20"/>
-                <w:szCs w:val="20"/>
-              </w:rPr>
-              <w:t>SmarterApp Assessment Item Format (SAAIF)</w:t>
-            </w:r>
-            <w:r>
-              <w:rPr>
-                <w:rFonts w:ascii="Verdana" w:eastAsia="Verdana" w:hAnsi="Verdana" w:cs="Verdana"/>
-                <w:color w:val="000000" w:themeColor="text1"/>
-                <w:sz w:val="20"/>
-                <w:szCs w:val="20"/>
-              </w:rPr>
-              <w:t xml:space="preserve"> specification defines an XML document structure for the encoding and representation of assessment items.</w:t>
+              <w:t xml:space="preserve">Smarter Balanced Items are </w:t>
+            </w:r>
+            <w:r>
+              <w:rPr>
+                <w:rFonts w:ascii="Verdana" w:eastAsia="Verdana" w:hAnsi="Verdana" w:cs="Verdana"/>
+                <w:color w:val="000000" w:themeColor="text1"/>
+                <w:sz w:val="20"/>
+                <w:szCs w:val="20"/>
+              </w:rPr>
+              <w:t>delive</w:t>
+            </w:r>
+            <w:r>
+              <w:rPr>
+                <w:rFonts w:ascii="Verdana" w:eastAsia="Verdana" w:hAnsi="Verdana" w:cs="Verdana"/>
+                <w:color w:val="000000" w:themeColor="text1"/>
+                <w:sz w:val="20"/>
+                <w:szCs w:val="20"/>
+              </w:rPr>
+              <w:t>red to member service providers</w:t>
+            </w:r>
+            <w:r>
+              <w:rPr>
+                <w:rFonts w:ascii="Verdana" w:eastAsia="Verdana" w:hAnsi="Verdana" w:cs="Verdana"/>
+                <w:color w:val="000000" w:themeColor="text1"/>
+                <w:sz w:val="20"/>
+                <w:szCs w:val="20"/>
+              </w:rPr>
+              <w:t xml:space="preserve"> in </w:t>
+            </w:r>
+            <w:r>
+              <w:rPr>
+                <w:rFonts w:ascii="Verdana" w:eastAsia="Verdana" w:hAnsi="Verdana" w:cs="Verdana"/>
+                <w:color w:val="000000" w:themeColor="text1"/>
+                <w:sz w:val="20"/>
+                <w:szCs w:val="20"/>
+              </w:rPr>
+              <w:t>QTI 3.0.</w:t>
             </w:r>
           </w:p>
           <w:p>
@@ -1136,122 +1230,73 @@
                 <w:szCs w:val="20"/>
               </w:rPr>
             </w:pPr>
-          </w:p>
-          <w:p>
-            <w:pPr>
-              <w:pStyle w:val="ListParagraph"/>
-              <w:numPr>
-                <w:ilvl w:val="0"/>
-                <w:numId w:val="10"/>
-              </w:numPr>
-              <w:ind w:left="393" w:hanging="393"/>
-              <w:rPr>
-                <w:rFonts w:ascii="Verdana" w:eastAsia="Verdana" w:hAnsi="Verdana" w:cs="Verdana"/>
-                <w:color w:val="000000"/>
-                <w:sz w:val="20"/>
-                <w:szCs w:val="20"/>
-              </w:rPr>
-            </w:pPr>
-            <w:r>
-              <w:rPr>
-                <w:rFonts w:ascii="Verdana" w:eastAsia="Verdana" w:hAnsi="Verdana" w:cs="Verdana"/>
-                <w:i/>
-                <w:iCs/>
-                <w:color w:val="000000" w:themeColor="text1"/>
-                <w:sz w:val="20"/>
-                <w:szCs w:val="20"/>
-              </w:rPr>
-              <w:t>Item Types and Features</w:t>
-            </w:r>
-            <w:r>
-              <w:rPr>
-                <w:rFonts w:ascii="Verdana" w:eastAsia="Verdana" w:hAnsi="Verdana" w:cs="Verdana"/>
-                <w:color w:val="000000" w:themeColor="text1"/>
-                <w:sz w:val="20"/>
-                <w:szCs w:val="20"/>
-              </w:rPr>
-              <w:t xml:space="preserve"> document lists how each</w:t>
-            </w:r>
-            <w:r>
-              <w:rPr>
-                <w:rFonts w:ascii="Verdana" w:eastAsia="Verdana" w:hAnsi="Verdana" w:cs="Verdana"/>
-                <w:color w:val="000000" w:themeColor="text1"/>
-                <w:sz w:val="20"/>
-                <w:szCs w:val="20"/>
-              </w:rPr>
-              <w:t xml:space="preserve"> </w:t>
-            </w:r>
-            <w:r>
-              <w:rPr>
-                <w:rFonts w:ascii="Verdana" w:eastAsia="Verdana" w:hAnsi="Verdana" w:cs="Verdana"/>
-                <w:color w:val="000000" w:themeColor="text1"/>
-                <w:sz w:val="20"/>
-                <w:szCs w:val="20"/>
-              </w:rPr>
-              <w:t xml:space="preserve">Smarter Balanced item </w:t>
-            </w:r>
-            <w:r>
-              <w:rPr>
-                <w:rFonts w:ascii="Verdana" w:eastAsia="Verdana" w:hAnsi="Verdana" w:cs="Verdana"/>
-                <w:color w:val="000000" w:themeColor="text1"/>
-                <w:sz w:val="20"/>
-                <w:szCs w:val="20"/>
-              </w:rPr>
-              <w:t xml:space="preserve">type </w:t>
-            </w:r>
-            <w:r>
-              <w:rPr>
-                <w:rFonts w:ascii="Verdana" w:eastAsia="Verdana" w:hAnsi="Verdana" w:cs="Verdana"/>
-                <w:color w:val="000000" w:themeColor="text1"/>
-                <w:sz w:val="20"/>
-                <w:szCs w:val="20"/>
-              </w:rPr>
-              <w:t>is</w:t>
-            </w:r>
-            <w:r>
-              <w:rPr>
-                <w:rFonts w:ascii="Verdana" w:eastAsia="Verdana" w:hAnsi="Verdana" w:cs="Verdana"/>
-                <w:color w:val="000000" w:themeColor="text1"/>
-                <w:sz w:val="20"/>
-                <w:szCs w:val="20"/>
-              </w:rPr>
-              <w:t xml:space="preserve"> constructed.</w:t>
-            </w:r>
-          </w:p>
-          <w:p>
-            <w:pPr>
-              <w:pStyle w:val="ListParagraph"/>
-              <w:numPr>
-                <w:ilvl w:val="0"/>
-                <w:numId w:val="10"/>
-              </w:numPr>
-              <w:rPr>
-                <w:rFonts w:ascii="Verdana" w:eastAsia="Verdana" w:hAnsi="Verdana" w:cs="Verdana"/>
-                <w:color w:val="000000"/>
-                <w:sz w:val="20"/>
-                <w:szCs w:val="20"/>
-              </w:rPr>
-            </w:pPr>
-            <w:r>
-              <w:rPr>
-                <w:rFonts w:ascii="Verdana" w:eastAsia="Verdana" w:hAnsi="Verdana" w:cs="Verdana"/>
-                <w:i/>
-                <w:iCs/>
-                <w:color w:val="000000" w:themeColor="text1"/>
-                <w:sz w:val="20"/>
-                <w:szCs w:val="20"/>
-              </w:rPr>
-              <w:t>Item Metadata Specifications</w:t>
-            </w:r>
-            <w:r>
-              <w:rPr>
-                <w:rFonts w:ascii="Verdana" w:eastAsia="Verdana" w:hAnsi="Verdana" w:cs="Verdana"/>
-                <w:color w:val="000000" w:themeColor="text1"/>
-                <w:sz w:val="20"/>
-                <w:szCs w:val="20"/>
-              </w:rPr>
-              <w:t xml:space="preserve"> provides the specifications for the metadata that are used within Smarter Balanced items and stimuli.  </w:t>
-            </w:r>
+            <w:r>
+              <w:rPr>
+                <w:rFonts w:ascii="Verdana" w:eastAsia="Verdana" w:hAnsi="Verdana" w:cs="Verdana"/>
+                <w:color w:val="000000" w:themeColor="text1"/>
+                <w:sz w:val="20"/>
+                <w:szCs w:val="20"/>
+              </w:rPr>
+              <w:t xml:space="preserve">1EdTech </w:t>
+            </w:r>
+            <w:r>
+              <w:rPr>
+                <w:rFonts w:ascii="Verdana" w:eastAsia="Verdana" w:hAnsi="Verdana" w:cs="Verdana"/>
+                <w:color w:val="000000" w:themeColor="text1"/>
+                <w:sz w:val="20"/>
+                <w:szCs w:val="20"/>
+              </w:rPr>
+              <w:t xml:space="preserve">manages the </w:t>
+            </w:r>
+            <w:r>
+              <w:rPr>
+                <w:rFonts w:ascii="Verdana" w:eastAsia="Verdana" w:hAnsi="Verdana" w:cs="Verdana"/>
+                <w:color w:val="000000" w:themeColor="text1"/>
+                <w:sz w:val="20"/>
+                <w:szCs w:val="20"/>
+              </w:rPr>
+              <w:t xml:space="preserve">official </w:t>
+            </w:r>
+            <w:r>
+              <w:rPr>
+                <w:rFonts w:ascii="Verdana" w:eastAsia="Verdana" w:hAnsi="Verdana" w:cs="Verdana"/>
+                <w:color w:val="000000" w:themeColor="text1"/>
+                <w:sz w:val="20"/>
+                <w:szCs w:val="20"/>
+              </w:rPr>
+              <w:t>standards for QTI 3.0</w:t>
+            </w:r>
+            <w:r>
+              <w:rPr>
+                <w:rFonts w:ascii="Verdana" w:eastAsia="Verdana" w:hAnsi="Verdana" w:cs="Verdana"/>
+                <w:color w:val="000000" w:themeColor="text1"/>
+                <w:sz w:val="20"/>
+                <w:szCs w:val="20"/>
+              </w:rPr>
+              <w:t xml:space="preserve"> (</w:t>
+            </w:r>
+            <w:hyperlink r:id="rId12">
+              <w:r>
+                <w:rPr>
+                  <w:rStyle w:val="Hyperlink"/>
+                  <w:rFonts w:ascii="Verdana" w:eastAsia="Verdana" w:hAnsi="Verdana" w:cs="Verdana"/>
+                  <w:sz w:val="20"/>
+                  <w:szCs w:val="20"/>
+                </w:rPr>
+                <w:t>1EdTech QTI Information</w:t>
+              </w:r>
+            </w:hyperlink>
+            <w:r>
+              <w:rPr>
+                <w:rFonts w:ascii="Verdana" w:eastAsia="Verdana" w:hAnsi="Verdana" w:cs="Verdana"/>
+                <w:color w:val="000000" w:themeColor="text1"/>
+                <w:sz w:val="20"/>
+                <w:szCs w:val="20"/>
+              </w:rPr>
+              <w:t>).</w:t>
+            </w:r>
+            <w:bookmarkStart w:id="0" w:name="_GoBack"/>
+            <w:bookmarkEnd w:id="0"/>
           </w:p>
         </w:tc>
       </w:tr>
@@ -1261,324 +1306,7 @@
         </w:trPr>
         <w:tc>
           <w:tcPr>
-            <w:tcW w:w="2130" w:type="dxa"/>
-            <w:tcBorders>
-              <w:top w:val="single" w:sz="4" w:space="0" w:color="000000" w:themeColor="text1"/>
-              <w:left w:val="single" w:sz="4" w:space="0" w:color="000000" w:themeColor="text1"/>
-              <w:bottom w:val="single" w:sz="4" w:space="0" w:color="000000" w:themeColor="text1"/>
-              <w:right w:val="single" w:sz="4" w:space="0" w:color="000000" w:themeColor="text1"/>
-            </w:tcBorders>
-            <w:noWrap/>
-            <w:hideMark/>
-          </w:tcPr>
-          <w:p>
-            <w:pPr>
-              <w:rPr>
-                <w:rFonts w:ascii="Verdana" w:eastAsia="Verdana" w:hAnsi="Verdana" w:cs="Verdana"/>
-                <w:color w:val="000000"/>
-                <w:sz w:val="20"/>
-                <w:szCs w:val="20"/>
-              </w:rPr>
-            </w:pPr>
-            <w:hyperlink r:id="rId12">
-              <w:r>
-                <w:rPr>
-                  <w:rStyle w:val="Hyperlink"/>
-                  <w:rFonts w:ascii="Verdana" w:eastAsia="Verdana" w:hAnsi="Verdana" w:cs="Verdana"/>
-                  <w:sz w:val="20"/>
-                  <w:szCs w:val="20"/>
-                </w:rPr>
-                <w:t>QTI Information</w:t>
-              </w:r>
-            </w:hyperlink>
-            <w:r>
-              <w:rPr>
-                <w:rFonts w:ascii="Verdana" w:eastAsia="Verdana" w:hAnsi="Verdana" w:cs="Verdana"/>
-                <w:color w:val="000000" w:themeColor="text1"/>
-                <w:sz w:val="20"/>
-                <w:szCs w:val="20"/>
-              </w:rPr>
-              <w:t xml:space="preserve"> </w:t>
-            </w:r>
-          </w:p>
-        </w:tc>
-        <w:tc>
-          <w:tcPr>
-            <w:tcW w:w="7352" w:type="dxa"/>
-            <w:tcBorders>
-              <w:top w:val="single" w:sz="4" w:space="0" w:color="000000" w:themeColor="text1"/>
-              <w:left w:val="single" w:sz="4" w:space="0" w:color="000000" w:themeColor="text1"/>
-              <w:bottom w:val="single" w:sz="4" w:space="0" w:color="000000" w:themeColor="text1"/>
-              <w:right w:val="single" w:sz="4" w:space="0" w:color="000000" w:themeColor="text1"/>
-            </w:tcBorders>
-            <w:hideMark/>
-          </w:tcPr>
-          <w:p>
-            <w:pPr>
-              <w:rPr>
-                <w:rFonts w:ascii="Verdana" w:eastAsia="Verdana" w:hAnsi="Verdana" w:cs="Verdana"/>
-                <w:color w:val="000000"/>
-                <w:sz w:val="20"/>
-                <w:szCs w:val="20"/>
-              </w:rPr>
-            </w:pPr>
-            <w:r>
-              <w:rPr>
-                <w:rFonts w:ascii="Verdana" w:eastAsia="Verdana" w:hAnsi="Verdana" w:cs="Verdana"/>
-                <w:color w:val="000000" w:themeColor="text1"/>
-                <w:sz w:val="20"/>
-                <w:szCs w:val="20"/>
-              </w:rPr>
-              <w:t xml:space="preserve">Smarter Balanced Items are </w:t>
-            </w:r>
-            <w:r>
-              <w:rPr>
-                <w:rFonts w:ascii="Verdana" w:eastAsia="Verdana" w:hAnsi="Verdana" w:cs="Verdana"/>
-                <w:color w:val="000000" w:themeColor="text1"/>
-                <w:sz w:val="20"/>
-                <w:szCs w:val="20"/>
-              </w:rPr>
-              <w:t>delive</w:t>
-            </w:r>
-            <w:r>
-              <w:rPr>
-                <w:rFonts w:ascii="Verdana" w:eastAsia="Verdana" w:hAnsi="Verdana" w:cs="Verdana"/>
-                <w:color w:val="000000" w:themeColor="text1"/>
-                <w:sz w:val="20"/>
-                <w:szCs w:val="20"/>
-              </w:rPr>
-              <w:t>red to member service providers</w:t>
-            </w:r>
-            <w:r>
-              <w:rPr>
-                <w:rFonts w:ascii="Verdana" w:eastAsia="Verdana" w:hAnsi="Verdana" w:cs="Verdana"/>
-                <w:color w:val="000000" w:themeColor="text1"/>
-                <w:sz w:val="20"/>
-                <w:szCs w:val="20"/>
-              </w:rPr>
-              <w:t xml:space="preserve"> in SAAIF</w:t>
-            </w:r>
-            <w:r>
-              <w:rPr>
-                <w:rFonts w:ascii="Verdana" w:eastAsia="Verdana" w:hAnsi="Verdana" w:cs="Verdana"/>
-                <w:color w:val="000000" w:themeColor="text1"/>
-                <w:sz w:val="20"/>
-                <w:szCs w:val="20"/>
-              </w:rPr>
-              <w:t>.</w:t>
-            </w:r>
-            <w:r>
-              <w:rPr>
-                <w:rFonts w:ascii="Verdana" w:eastAsia="Verdana" w:hAnsi="Verdana" w:cs="Verdana"/>
-                <w:color w:val="000000" w:themeColor="text1"/>
-                <w:sz w:val="20"/>
-                <w:szCs w:val="20"/>
-              </w:rPr>
-              <w:t xml:space="preserve"> Smarter Balanced</w:t>
-            </w:r>
-            <w:r>
-              <w:rPr>
-                <w:rFonts w:ascii="Verdana" w:eastAsia="Verdana" w:hAnsi="Verdana" w:cs="Verdana"/>
-                <w:color w:val="000000" w:themeColor="text1"/>
-                <w:sz w:val="20"/>
-                <w:szCs w:val="20"/>
-              </w:rPr>
-              <w:t xml:space="preserve"> is in the process of </w:t>
-            </w:r>
-            <w:r>
-              <w:rPr>
-                <w:rFonts w:ascii="Verdana" w:eastAsia="Verdana" w:hAnsi="Verdana" w:cs="Verdana"/>
-                <w:color w:val="000000" w:themeColor="text1"/>
-                <w:sz w:val="20"/>
-                <w:szCs w:val="20"/>
-              </w:rPr>
-              <w:t>adopting a QTI 3.0 format</w:t>
-            </w:r>
-            <w:r>
-              <w:rPr>
-                <w:rFonts w:ascii="Verdana" w:eastAsia="Verdana" w:hAnsi="Verdana" w:cs="Verdana"/>
-                <w:color w:val="000000" w:themeColor="text1"/>
-                <w:sz w:val="20"/>
-                <w:szCs w:val="20"/>
-              </w:rPr>
-              <w:t>.</w:t>
-            </w:r>
-            <w:r>
-              <w:rPr>
-                <w:rFonts w:ascii="Verdana" w:eastAsia="Verdana" w:hAnsi="Verdana" w:cs="Verdana"/>
-                <w:color w:val="000000" w:themeColor="text1"/>
-                <w:sz w:val="20"/>
-                <w:szCs w:val="20"/>
-              </w:rPr>
-              <w:t xml:space="preserve"> IMS Global</w:t>
-            </w:r>
-            <w:r>
-              <w:rPr>
-                <w:rFonts w:ascii="Verdana" w:eastAsia="Verdana" w:hAnsi="Verdana" w:cs="Verdana"/>
-                <w:color w:val="000000" w:themeColor="text1"/>
-                <w:sz w:val="20"/>
-                <w:szCs w:val="20"/>
-              </w:rPr>
-              <w:t xml:space="preserve"> manages the standards for QTI 3.0</w:t>
-            </w:r>
-            <w:r>
-              <w:rPr>
-                <w:rFonts w:ascii="Verdana" w:eastAsia="Verdana" w:hAnsi="Verdana" w:cs="Verdana"/>
-                <w:color w:val="000000" w:themeColor="text1"/>
-                <w:sz w:val="20"/>
-                <w:szCs w:val="20"/>
-              </w:rPr>
-              <w:t xml:space="preserve">. As of this publication date, IMS </w:t>
-            </w:r>
-            <w:r>
-              <w:rPr>
-                <w:rFonts w:ascii="Verdana" w:eastAsia="Verdana" w:hAnsi="Verdana" w:cs="Verdana"/>
-                <w:color w:val="000000" w:themeColor="text1"/>
-                <w:sz w:val="20"/>
-                <w:szCs w:val="20"/>
-              </w:rPr>
-              <w:t>Global has not officially released the QTI 3.0 specifications.</w:t>
-            </w:r>
-            <w:r>
-              <w:rPr>
-                <w:rFonts w:ascii="Verdana" w:eastAsia="Verdana" w:hAnsi="Verdana" w:cs="Verdana"/>
-                <w:color w:val="000000" w:themeColor="text1"/>
-                <w:sz w:val="20"/>
-                <w:szCs w:val="20"/>
-              </w:rPr>
-              <w:t xml:space="preserve"> For information about those standards contact IMS Global.</w:t>
-            </w:r>
-            <w:r>
-              <w:rPr>
-                <w:rFonts w:ascii="Verdana" w:eastAsia="Verdana" w:hAnsi="Verdana" w:cs="Verdana"/>
-                <w:color w:val="000000" w:themeColor="text1"/>
-                <w:sz w:val="20"/>
-                <w:szCs w:val="20"/>
-              </w:rPr>
-              <w:t xml:space="preserve"> </w:t>
-            </w:r>
-          </w:p>
-          <w:p>
-            <w:pPr>
-              <w:rPr>
-                <w:rFonts w:ascii="Verdana" w:eastAsia="Verdana" w:hAnsi="Verdana" w:cs="Verdana"/>
-                <w:color w:val="000000"/>
-                <w:sz w:val="20"/>
-                <w:szCs w:val="20"/>
-              </w:rPr>
-            </w:pPr>
-          </w:p>
-          <w:p>
-            <w:pPr>
-              <w:rPr>
-                <w:rFonts w:ascii="Verdana" w:eastAsia="Verdana" w:hAnsi="Verdana" w:cs="Verdana"/>
-                <w:color w:val="000000"/>
-                <w:sz w:val="20"/>
-                <w:szCs w:val="20"/>
-              </w:rPr>
-            </w:pPr>
-            <w:r>
-              <w:rPr>
-                <w:rFonts w:ascii="Verdana" w:eastAsia="Verdana" w:hAnsi="Verdana" w:cs="Verdana"/>
-                <w:color w:val="000000" w:themeColor="text1"/>
-                <w:sz w:val="20"/>
-                <w:szCs w:val="20"/>
-              </w:rPr>
-              <w:t>D</w:t>
-            </w:r>
-            <w:r>
-              <w:rPr>
-                <w:rFonts w:ascii="Verdana" w:eastAsia="Verdana" w:hAnsi="Verdana" w:cs="Verdana"/>
-                <w:color w:val="000000" w:themeColor="text1"/>
-                <w:sz w:val="20"/>
-                <w:szCs w:val="20"/>
-              </w:rPr>
-              <w:t xml:space="preserve">raft-versions of </w:t>
-            </w:r>
-            <w:r>
-              <w:rPr>
-                <w:rFonts w:ascii="Verdana" w:eastAsia="Verdana" w:hAnsi="Verdana" w:cs="Verdana"/>
-                <w:color w:val="000000" w:themeColor="text1"/>
-                <w:sz w:val="20"/>
-                <w:szCs w:val="20"/>
-              </w:rPr>
-              <w:t xml:space="preserve">Smarter Balanced </w:t>
-            </w:r>
-            <w:r>
-              <w:rPr>
-                <w:rFonts w:ascii="Verdana" w:eastAsia="Verdana" w:hAnsi="Verdana" w:cs="Verdana"/>
-                <w:color w:val="000000" w:themeColor="text1"/>
-                <w:sz w:val="20"/>
-                <w:szCs w:val="20"/>
-              </w:rPr>
-              <w:t xml:space="preserve">items in </w:t>
-            </w:r>
-            <w:r>
-              <w:rPr>
-                <w:rFonts w:ascii="Verdana" w:eastAsia="Verdana" w:hAnsi="Verdana" w:cs="Verdana"/>
-                <w:color w:val="000000" w:themeColor="text1"/>
-                <w:sz w:val="20"/>
-                <w:szCs w:val="20"/>
-              </w:rPr>
-              <w:t>QTI 3.0-</w:t>
-            </w:r>
-            <w:r>
-              <w:rPr>
-                <w:rFonts w:ascii="Verdana" w:eastAsia="Verdana" w:hAnsi="Verdana" w:cs="Verdana"/>
-                <w:color w:val="000000" w:themeColor="text1"/>
-                <w:sz w:val="20"/>
-                <w:szCs w:val="20"/>
-              </w:rPr>
-              <w:t>format</w:t>
-            </w:r>
-            <w:r>
-              <w:rPr>
-                <w:rFonts w:ascii="Verdana" w:eastAsia="Verdana" w:hAnsi="Verdana" w:cs="Verdana"/>
-                <w:color w:val="000000" w:themeColor="text1"/>
-                <w:sz w:val="20"/>
-                <w:szCs w:val="20"/>
-              </w:rPr>
-              <w:t xml:space="preserve"> are </w:t>
-            </w:r>
-            <w:hyperlink r:id="rId13" w:history="1">
-              <w:r>
-                <w:rPr>
-                  <w:rFonts w:ascii="Verdana" w:eastAsia="Verdana" w:hAnsi="Verdana" w:cs="Verdana"/>
-                  <w:color w:val="000000" w:themeColor="text1"/>
-                  <w:sz w:val="20"/>
-                  <w:szCs w:val="20"/>
-                </w:rPr>
-                <w:t xml:space="preserve">posted on the </w:t>
-              </w:r>
-              <w:r>
-                <w:rPr>
-                  <w:rStyle w:val="Hyperlink"/>
-                  <w:rFonts w:ascii="Verdana" w:eastAsia="Verdana" w:hAnsi="Verdana" w:cs="Verdana"/>
-                  <w:sz w:val="20"/>
-                  <w:szCs w:val="20"/>
-                </w:rPr>
-                <w:t>Assessment Item Format Update page</w:t>
-              </w:r>
-            </w:hyperlink>
-            <w:r>
-              <w:rPr>
-                <w:rFonts w:ascii="Verdana" w:eastAsia="Verdana" w:hAnsi="Verdana" w:cs="Verdana"/>
-                <w:color w:val="000000" w:themeColor="text1"/>
-                <w:sz w:val="20"/>
-                <w:szCs w:val="20"/>
-              </w:rPr>
-              <w:t xml:space="preserve"> on SmarterApp. </w:t>
-            </w:r>
-          </w:p>
-        </w:tc>
-      </w:tr>
-      <w:tr>
-        <w:trPr>
-          <w:trHeight w:val="600"/>
-        </w:trPr>
-        <w:tc>
-          <w:tcPr>
-            <w:tcW w:w="2130" w:type="dxa"/>
+            <w:tcW w:w="2515" w:type="dxa"/>
             <w:tcBorders>
               <w:top w:val="single" w:sz="4" w:space="0" w:color="000000" w:themeColor="text1"/>
               <w:left w:val="single" w:sz="4" w:space="0" w:color="000000" w:themeColor="text1"/>
@@ -1596,7 +1324,7 @@
                 <w:szCs w:val="20"/>
               </w:rPr>
             </w:pPr>
-            <w:hyperlink r:id="rId14">
+            <w:hyperlink r:id="rId13">
               <w:r>
                 <w:rPr>
                   <w:rStyle w:val="Hyperlink"/>
@@ -1611,7 +1339,7 @@
         </w:tc>
         <w:tc>
           <w:tcPr>
-            <w:tcW w:w="7352" w:type="dxa"/>
+            <w:tcW w:w="6967" w:type="dxa"/>
             <w:tcBorders>
               <w:top w:val="single" w:sz="4" w:space="0" w:color="000000" w:themeColor="text1"/>
               <w:left w:val="single" w:sz="4" w:space="0" w:color="000000" w:themeColor="text1"/>
@@ -1631,11 +1359,30 @@
             <w:r>
               <w:rPr>
                 <w:rFonts w:ascii="Verdana" w:eastAsia="Verdana" w:hAnsi="Verdana" w:cs="Verdana"/>
-                <w:color w:val="000000" w:themeColor="text1"/>
-                <w:sz w:val="20"/>
-                <w:szCs w:val="20"/>
-              </w:rPr>
-              <w:t xml:space="preserve">Provides the format specification </w:t>
+                <w:b/>
+                <w:color w:val="000000" w:themeColor="text1"/>
+                <w:sz w:val="20"/>
+                <w:szCs w:val="20"/>
+              </w:rPr>
+              <w:t>Test Package Format 1.0</w:t>
+            </w:r>
+            <w:r>
+              <w:rPr>
+                <w:rFonts w:ascii="Verdana" w:eastAsia="Verdana" w:hAnsi="Verdana" w:cs="Verdana"/>
+                <w:color w:val="000000" w:themeColor="text1"/>
+                <w:sz w:val="20"/>
+                <w:szCs w:val="20"/>
+              </w:rPr>
+              <w:t xml:space="preserve"> p</w:t>
+            </w:r>
+            <w:r>
+              <w:rPr>
+                <w:rFonts w:ascii="Verdana" w:eastAsia="Verdana" w:hAnsi="Verdana" w:cs="Verdana"/>
+                <w:color w:val="000000" w:themeColor="text1"/>
+                <w:sz w:val="20"/>
+                <w:szCs w:val="20"/>
+              </w:rPr>
+              <w:t xml:space="preserve">rovides the format specification </w:t>
             </w:r>
             <w:r>
               <w:rPr>
@@ -1725,7 +1472,34 @@
                 <w:sz w:val="20"/>
                 <w:szCs w:val="20"/>
               </w:rPr>
-              <w:t>service provider</w:t>
+              <w:t>S</w:t>
+            </w:r>
+            <w:r>
+              <w:rPr>
+                <w:rFonts w:ascii="Verdana" w:eastAsia="Verdana" w:hAnsi="Verdana" w:cs="Verdana"/>
+                <w:color w:val="000000" w:themeColor="text1"/>
+                <w:sz w:val="20"/>
+                <w:szCs w:val="20"/>
+              </w:rPr>
+              <w:t xml:space="preserve">ervice </w:t>
+            </w:r>
+            <w:r>
+              <w:rPr>
+                <w:rFonts w:ascii="Verdana" w:eastAsia="Verdana" w:hAnsi="Verdana" w:cs="Verdana"/>
+                <w:color w:val="000000" w:themeColor="text1"/>
+                <w:sz w:val="20"/>
+                <w:szCs w:val="20"/>
+              </w:rPr>
+              <w:t>P</w:t>
+            </w:r>
+            <w:r>
+              <w:rPr>
+                <w:rFonts w:ascii="Verdana" w:eastAsia="Verdana" w:hAnsi="Verdana" w:cs="Verdana"/>
+                <w:color w:val="000000" w:themeColor="text1"/>
+                <w:sz w:val="20"/>
+                <w:szCs w:val="20"/>
+              </w:rPr>
+              <w:t>rovider</w:t>
             </w:r>
             <w:r>
               <w:rPr>
@@ -1752,7 +1526,52 @@
                 <w:sz w:val="20"/>
                 <w:szCs w:val="20"/>
               </w:rPr>
-              <w:t xml:space="preserve">Test Delivery System. </w:t>
+              <w:t>t</w:t>
+            </w:r>
+            <w:r>
+              <w:rPr>
+                <w:rFonts w:ascii="Verdana" w:eastAsia="Verdana" w:hAnsi="Verdana" w:cs="Verdana"/>
+                <w:color w:val="000000" w:themeColor="text1"/>
+                <w:sz w:val="20"/>
+                <w:szCs w:val="20"/>
+              </w:rPr>
+              <w:t xml:space="preserve">est </w:t>
+            </w:r>
+            <w:r>
+              <w:rPr>
+                <w:rFonts w:ascii="Verdana" w:eastAsia="Verdana" w:hAnsi="Verdana" w:cs="Verdana"/>
+                <w:color w:val="000000" w:themeColor="text1"/>
+                <w:sz w:val="20"/>
+                <w:szCs w:val="20"/>
+              </w:rPr>
+              <w:t>d</w:t>
+            </w:r>
+            <w:r>
+              <w:rPr>
+                <w:rFonts w:ascii="Verdana" w:eastAsia="Verdana" w:hAnsi="Verdana" w:cs="Verdana"/>
+                <w:color w:val="000000" w:themeColor="text1"/>
+                <w:sz w:val="20"/>
+                <w:szCs w:val="20"/>
+              </w:rPr>
+              <w:t xml:space="preserve">elivery </w:t>
+            </w:r>
+            <w:r>
+              <w:rPr>
+                <w:rFonts w:ascii="Verdana" w:eastAsia="Verdana" w:hAnsi="Verdana" w:cs="Verdana"/>
+                <w:color w:val="000000" w:themeColor="text1"/>
+                <w:sz w:val="20"/>
+                <w:szCs w:val="20"/>
+              </w:rPr>
+              <w:t>s</w:t>
+            </w:r>
+            <w:r>
+              <w:rPr>
+                <w:rFonts w:ascii="Verdana" w:eastAsia="Verdana" w:hAnsi="Verdana" w:cs="Verdana"/>
+                <w:color w:val="000000" w:themeColor="text1"/>
+                <w:sz w:val="20"/>
+                <w:szCs w:val="20"/>
+              </w:rPr>
+              <w:t xml:space="preserve">ystem. </w:t>
             </w:r>
           </w:p>
         </w:tc>
@@ -1763,7 +1582,7 @@
         </w:trPr>
         <w:tc>
           <w:tcPr>
-            <w:tcW w:w="2130" w:type="dxa"/>
+            <w:tcW w:w="2515" w:type="dxa"/>
             <w:tcBorders>
               <w:top w:val="single" w:sz="4" w:space="0" w:color="000000" w:themeColor="text1"/>
               <w:left w:val="single" w:sz="4" w:space="0" w:color="000000" w:themeColor="text1"/>
@@ -1811,7 +1630,7 @@
                 <w:szCs w:val="20"/>
               </w:rPr>
             </w:pPr>
-            <w:hyperlink r:id="rId15">
+            <w:hyperlink r:id="rId14">
               <w:r>
                 <w:rPr>
                   <w:rStyle w:val="Hyperlink"/>
@@ -1836,7 +1655,7 @@
                 <w:szCs w:val="20"/>
               </w:rPr>
             </w:pPr>
-            <w:hyperlink r:id="rId16">
+            <w:hyperlink r:id="rId15">
               <w:r>
                 <w:rPr>
                   <w:rStyle w:val="Hyperlink"/>
@@ -1871,7 +1690,23 @@
                 <w:sz w:val="20"/>
                 <w:szCs w:val="20"/>
               </w:rPr>
-              <w:t>Sample Content Packages</w:t>
+              <w:t>Sample</w:t>
+            </w:r>
+            <w:r>
+              <w:rPr>
+                <w:rFonts w:ascii="Verdana" w:hAnsi="Verdana"/>
+                <w:sz w:val="20"/>
+                <w:szCs w:val="20"/>
+              </w:rPr>
+              <w:t xml:space="preserve"> IAB and ICA</w:t>
+            </w:r>
+            <w:r>
+              <w:rPr>
+                <w:rFonts w:ascii="Verdana" w:hAnsi="Verdana"/>
+                <w:sz w:val="20"/>
+                <w:szCs w:val="20"/>
+              </w:rPr>
+              <w:t xml:space="preserve"> Content Packages</w:t>
             </w:r>
             <w:r>
               <w:rPr>
@@ -1895,17 +1730,38 @@
                 <w:szCs w:val="20"/>
               </w:rPr>
             </w:pPr>
-            <w:hyperlink r:id="rId17">
-              <w:r>
-                <w:rPr>
-                  <w:rStyle w:val="Hyperlink"/>
-                  <w:rFonts w:ascii="Verdana" w:eastAsia="Verdana" w:hAnsi="Verdana" w:cs="Verdana"/>
-                  <w:sz w:val="20"/>
-                  <w:szCs w:val="20"/>
-                </w:rPr>
-                <w:t>Content Package</w:t>
-              </w:r>
-            </w:hyperlink>
+            <w:r>
+              <w:rPr>
+                <w:rFonts w:ascii="Verdana" w:eastAsia="Verdana" w:hAnsi="Verdana" w:cs="Verdana"/>
+                <w:sz w:val="20"/>
+                <w:szCs w:val="20"/>
+              </w:rPr>
+              <w:t>P</w:t>
+            </w:r>
+            <w:r>
+              <w:rPr>
+                <w:rFonts w:ascii="Verdana" w:eastAsia="Verdana" w:hAnsi="Verdana" w:cs="Verdana"/>
+                <w:sz w:val="20"/>
+                <w:szCs w:val="20"/>
+              </w:rPr>
+              <w:t xml:space="preserve">rovided </w:t>
+            </w:r>
+            <w:r>
+              <w:rPr>
+                <w:rFonts w:ascii="Verdana" w:eastAsia="Verdana" w:hAnsi="Verdana" w:cs="Verdana"/>
+                <w:sz w:val="20"/>
+                <w:szCs w:val="20"/>
+              </w:rPr>
+              <w:t>upon request</w:t>
+            </w:r>
+            <w:r>
+              <w:rPr>
+                <w:rFonts w:ascii="Verdana" w:eastAsia="Verdana" w:hAnsi="Verdana" w:cs="Verdana"/>
+                <w:sz w:val="20"/>
+                <w:szCs w:val="20"/>
+              </w:rPr>
+              <w:t xml:space="preserve"> </w:t>
+            </w:r>
           </w:p>
           <w:p>
             <w:pPr>
@@ -1920,7 +1776,7 @@
         </w:tc>
         <w:tc>
           <w:tcPr>
-            <w:tcW w:w="7352" w:type="dxa"/>
+            <w:tcW w:w="6967" w:type="dxa"/>
             <w:tcBorders>
               <w:top w:val="single" w:sz="4" w:space="0" w:color="000000" w:themeColor="text1"/>
               <w:left w:val="single" w:sz="4" w:space="0" w:color="000000" w:themeColor="text1"/>
@@ -1944,27 +1800,7 @@
                 <w:sz w:val="20"/>
                 <w:szCs w:val="20"/>
               </w:rPr>
-              <w:t xml:space="preserve">UC/Smarter Balanced retains the rights to posted </w:t>
-            </w:r>
-            <w:bookmarkStart w:id="0" w:name="_GoBack"/>
-            <w:bookmarkEnd w:id="0"/>
-            <w:r>
-              <w:rPr>
-                <w:rFonts w:ascii="Verdana" w:eastAsia="Verdana" w:hAnsi="Verdana" w:cs="Verdana"/>
-                <w:color w:val="000000" w:themeColor="text1"/>
-                <w:sz w:val="20"/>
-                <w:szCs w:val="20"/>
-              </w:rPr>
-              <w:t>sample content and administration packages</w:t>
-            </w:r>
-            <w:r>
-              <w:rPr>
-                <w:rFonts w:ascii="Verdana" w:eastAsia="Verdana" w:hAnsi="Verdana" w:cs="Verdana"/>
-                <w:color w:val="000000" w:themeColor="text1"/>
-                <w:sz w:val="20"/>
-                <w:szCs w:val="20"/>
-              </w:rPr>
-              <w:t>. The sample content and administration packages are intended to support proof of concept evaluations. These packages shall not be used for student assessment or as a service provider offering.</w:t>
+              <w:t>UC/Smarter Balanced retains the rights to posted sample content and administration packages. The sample content and administration packages are intended to support proof of concept evaluations. These packages shall not be used for student assessment or as a service provider offering.</w:t>
             </w:r>
           </w:p>
           <w:p>
@@ -2058,16 +1894,16 @@
                 <w:sz w:val="20"/>
                 <w:szCs w:val="20"/>
               </w:rPr>
-              <w:t>The</w:t>
-            </w:r>
-            <w:r>
-              <w:rPr>
-                <w:rFonts w:ascii="Verdana" w:eastAsia="Verdana" w:hAnsi="Verdana" w:cs="Verdana"/>
-                <w:color w:val="000000" w:themeColor="text1"/>
-                <w:sz w:val="20"/>
-                <w:szCs w:val="20"/>
-              </w:rPr>
-              <w:t xml:space="preserve"> Sample</w:t>
+              <w:t>Aligning with the Test Package format, t</w:t>
+            </w:r>
+            <w:r>
+              <w:rPr>
+                <w:rFonts w:ascii="Verdana" w:eastAsia="Verdana" w:hAnsi="Verdana" w:cs="Verdana"/>
+                <w:color w:val="000000" w:themeColor="text1"/>
+                <w:sz w:val="20"/>
+                <w:szCs w:val="20"/>
+              </w:rPr>
+              <w:t>he</w:t>
             </w:r>
             <w:r>
               <w:rPr>
@@ -2081,44 +1917,27 @@
             <w:r>
               <w:rPr>
                 <w:rFonts w:ascii="Verdana" w:eastAsia="Verdana" w:hAnsi="Verdana" w:cs="Verdana"/>
-                <w:i/>
-                <w:color w:val="000000" w:themeColor="text1"/>
-                <w:sz w:val="20"/>
-                <w:szCs w:val="20"/>
-              </w:rPr>
-              <w:t>IAB</w:t>
-            </w:r>
-            <w:r>
-              <w:rPr>
-                <w:rFonts w:ascii="Verdana" w:eastAsia="Verdana" w:hAnsi="Verdana" w:cs="Verdana"/>
-                <w:color w:val="000000" w:themeColor="text1"/>
-                <w:sz w:val="20"/>
-                <w:szCs w:val="20"/>
-              </w:rPr>
-              <w:t xml:space="preserve"> and </w:t>
-            </w:r>
-            <w:r>
-              <w:rPr>
-                <w:rFonts w:ascii="Verdana" w:eastAsia="Verdana" w:hAnsi="Verdana" w:cs="Verdana"/>
-                <w:i/>
-                <w:color w:val="000000" w:themeColor="text1"/>
-                <w:sz w:val="20"/>
-                <w:szCs w:val="20"/>
-              </w:rPr>
-              <w:t>ICA</w:t>
-            </w:r>
-            <w:r>
-              <w:rPr>
-                <w:rFonts w:ascii="Verdana" w:eastAsia="Verdana" w:hAnsi="Verdana" w:cs="Verdana"/>
-                <w:color w:val="000000" w:themeColor="text1"/>
-                <w:sz w:val="20"/>
-                <w:szCs w:val="20"/>
-              </w:rPr>
-              <w:t xml:space="preserve"> </w:t>
-            </w:r>
-            <w:r>
-              <w:rPr>
-                <w:rFonts w:ascii="Verdana" w:eastAsia="Verdana" w:hAnsi="Verdana" w:cs="Verdana"/>
+                <w:b/>
+                <w:color w:val="000000" w:themeColor="text1"/>
+                <w:sz w:val="20"/>
+                <w:szCs w:val="20"/>
+              </w:rPr>
+              <w:t>Sample</w:t>
+            </w:r>
+            <w:r>
+              <w:rPr>
+                <w:rFonts w:ascii="Verdana" w:eastAsia="Verdana" w:hAnsi="Verdana" w:cs="Verdana"/>
+                <w:b/>
+                <w:color w:val="000000" w:themeColor="text1"/>
+                <w:sz w:val="20"/>
+                <w:szCs w:val="20"/>
+              </w:rPr>
+              <w:t xml:space="preserve"> IAB and ICA </w:t>
+            </w:r>
+            <w:r>
+              <w:rPr>
+                <w:rFonts w:ascii="Verdana" w:eastAsia="Verdana" w:hAnsi="Verdana" w:cs="Verdana"/>
+                <w:b/>
                 <w:color w:val="000000" w:themeColor="text1"/>
                 <w:sz w:val="20"/>
                 <w:szCs w:val="20"/>
@@ -2128,6 +1947,7 @@
             <w:r>
               <w:rPr>
                 <w:rFonts w:ascii="Verdana" w:eastAsia="Verdana" w:hAnsi="Verdana" w:cs="Verdana"/>
+                <w:b/>
                 <w:color w:val="000000" w:themeColor="text1"/>
                 <w:sz w:val="20"/>
                 <w:szCs w:val="20"/>
@@ -2137,11 +1957,21 @@
             <w:r>
               <w:rPr>
                 <w:rFonts w:ascii="Verdana" w:eastAsia="Verdana" w:hAnsi="Verdana" w:cs="Verdana"/>
-                <w:color w:val="000000" w:themeColor="text1"/>
-                <w:sz w:val="20"/>
-                <w:szCs w:val="20"/>
-              </w:rPr>
-              <w:t>ackages contain</w:t>
+                <w:b/>
+                <w:color w:val="000000" w:themeColor="text1"/>
+                <w:sz w:val="20"/>
+                <w:szCs w:val="20"/>
+              </w:rPr>
+              <w:t>ackages</w:t>
+            </w:r>
+            <w:r>
+              <w:rPr>
+                <w:rFonts w:ascii="Verdana" w:eastAsia="Verdana" w:hAnsi="Verdana" w:cs="Verdana"/>
+                <w:color w:val="000000" w:themeColor="text1"/>
+                <w:sz w:val="20"/>
+                <w:szCs w:val="20"/>
+              </w:rPr>
+              <w:t xml:space="preserve"> contain</w:t>
             </w:r>
             <w:r>
               <w:rPr>
@@ -2229,38 +2059,29 @@
             <w:r>
               <w:rPr>
                 <w:rFonts w:ascii="Verdana" w:eastAsia="Verdana" w:hAnsi="Verdana" w:cs="Verdana"/>
-                <w:i/>
-                <w:color w:val="000000" w:themeColor="text1"/>
-                <w:sz w:val="20"/>
-                <w:szCs w:val="20"/>
-              </w:rPr>
-              <w:t xml:space="preserve">Sample </w:t>
-            </w:r>
-            <w:r>
-              <w:rPr>
-                <w:rFonts w:ascii="Verdana" w:eastAsia="Verdana" w:hAnsi="Verdana" w:cs="Verdana"/>
-                <w:i/>
-                <w:sz w:val="20"/>
-                <w:szCs w:val="20"/>
-              </w:rPr>
-              <w:t>Content P</w:t>
-            </w:r>
-            <w:r>
-              <w:rPr>
-                <w:rFonts w:ascii="Verdana" w:eastAsia="Verdana" w:hAnsi="Verdana" w:cs="Verdana"/>
-                <w:i/>
-                <w:sz w:val="20"/>
-                <w:szCs w:val="20"/>
-              </w:rPr>
-              <w:t>ackage</w:t>
-            </w:r>
-            <w:r>
-              <w:rPr>
-                <w:rFonts w:ascii="Verdana" w:eastAsia="Verdana" w:hAnsi="Verdana" w:cs="Verdana"/>
-                <w:sz w:val="20"/>
-                <w:szCs w:val="20"/>
-              </w:rPr>
-              <w:t xml:space="preserve"> contains items</w:t>
+                <w:b/>
+                <w:color w:val="000000" w:themeColor="text1"/>
+                <w:sz w:val="20"/>
+                <w:szCs w:val="20"/>
+              </w:rPr>
+              <w:t xml:space="preserve">Sample Content Package </w:t>
+            </w:r>
+            <w:r>
+              <w:rPr>
+                <w:rFonts w:ascii="Verdana" w:eastAsia="Verdana" w:hAnsi="Verdana" w:cs="Verdana"/>
+                <w:color w:val="000000" w:themeColor="text1"/>
+                <w:sz w:val="20"/>
+                <w:szCs w:val="20"/>
+              </w:rPr>
+              <w:t>would</w:t>
+            </w:r>
+            <w:r>
+              <w:rPr>
+                <w:rFonts w:ascii="Verdana" w:eastAsia="Verdana" w:hAnsi="Verdana" w:cs="Verdana"/>
+                <w:sz w:val="20"/>
+                <w:szCs w:val="20"/>
+              </w:rPr>
+              <w:t xml:space="preserve"> contain items</w:t>
             </w:r>
             <w:r>
               <w:rPr>
@@ -2325,7 +2146,83 @@
                 <w:sz w:val="20"/>
                 <w:szCs w:val="20"/>
               </w:rPr>
-              <w:t xml:space="preserve">.  The items are drawn from publicly available items. </w:t>
+              <w:t>.  The items are drawn from publicly available items.</w:t>
+            </w:r>
+            <w:r>
+              <w:rPr>
+                <w:rFonts w:ascii="Verdana" w:eastAsia="Verdana" w:hAnsi="Verdana" w:cs="Verdana"/>
+                <w:color w:val="000000" w:themeColor="text1"/>
+                <w:sz w:val="20"/>
+                <w:szCs w:val="20"/>
+              </w:rPr>
+              <w:t xml:space="preserve"> These can be requested by submitting a request to </w:t>
+            </w:r>
+            <w:hyperlink r:id="rId16" w:history="1">
+              <w:r>
+                <w:rPr>
+                  <w:rStyle w:val="Hyperlink"/>
+                  <w:rFonts w:ascii="Verdana" w:eastAsia="Verdana" w:hAnsi="Verdana" w:cs="Verdana"/>
+                  <w:sz w:val="20"/>
+                  <w:szCs w:val="20"/>
+                </w:rPr>
+                <w:t>Support@smarterbalanced.org</w:t>
+              </w:r>
+            </w:hyperlink>
+            <w:r>
+              <w:rPr>
+                <w:rFonts w:ascii="Verdana" w:eastAsia="Verdana" w:hAnsi="Verdana" w:cs="Verdana"/>
+                <w:color w:val="000000" w:themeColor="text1"/>
+                <w:sz w:val="20"/>
+                <w:szCs w:val="20"/>
+              </w:rPr>
+              <w:t xml:space="preserve">. </w:t>
+            </w:r>
+            <w:r>
+              <w:rPr>
+                <w:rFonts w:ascii="Verdana" w:eastAsia="Verdana" w:hAnsi="Verdana" w:cs="Verdana"/>
+                <w:color w:val="000000" w:themeColor="text1"/>
+                <w:sz w:val="20"/>
+                <w:szCs w:val="20"/>
+              </w:rPr>
+              <w:t xml:space="preserve">The </w:t>
+            </w:r>
+            <w:hyperlink r:id="rId17" w:history="1">
+              <w:r>
+                <w:rPr>
+                  <w:rStyle w:val="Hyperlink"/>
+                  <w:rFonts w:ascii="Verdana" w:eastAsia="Verdana" w:hAnsi="Verdana" w:cs="Verdana"/>
+                  <w:sz w:val="20"/>
+                  <w:szCs w:val="20"/>
+                </w:rPr>
+                <w:t>QTI Certification Set</w:t>
+              </w:r>
+            </w:hyperlink>
+            <w:r>
+              <w:rPr>
+                <w:rFonts w:ascii="Verdana" w:eastAsia="Verdana" w:hAnsi="Verdana" w:cs="Verdana"/>
+                <w:color w:val="000000" w:themeColor="text1"/>
+                <w:sz w:val="20"/>
+                <w:szCs w:val="20"/>
+              </w:rPr>
+              <w:t xml:space="preserve"> provides content in alignment with </w:t>
+            </w:r>
+            <w:r>
+              <w:rPr>
+                <w:rFonts w:ascii="Verdana" w:eastAsia="Verdana" w:hAnsi="Verdana" w:cs="Verdana"/>
+                <w:color w:val="000000" w:themeColor="text1"/>
+                <w:sz w:val="20"/>
+                <w:szCs w:val="20"/>
+              </w:rPr>
+              <w:t>the Test Package Format</w:t>
+            </w:r>
+            <w:r>
+              <w:rPr>
+                <w:rFonts w:ascii="Verdana" w:eastAsia="Verdana" w:hAnsi="Verdana" w:cs="Verdana"/>
+                <w:color w:val="000000" w:themeColor="text1"/>
+                <w:sz w:val="20"/>
+                <w:szCs w:val="20"/>
+              </w:rPr>
+              <w:t xml:space="preserve"> and how Smarter Balanced content will generally be provided to Members and their Service Providers.</w:t>
             </w:r>
           </w:p>
           <w:p>
@@ -2440,17 +2337,15 @@
                 <w:szCs w:val="20"/>
               </w:rPr>
             </w:pPr>
-            <w:hyperlink r:id="rId18">
-              <w:r>
-                <w:rPr>
-                  <w:rStyle w:val="Hyperlink"/>
-                  <w:rFonts w:ascii="Verdana" w:eastAsia="Verdana" w:hAnsi="Verdana" w:cs="Verdana"/>
-                  <w:sz w:val="20"/>
-                  <w:szCs w:val="20"/>
-                </w:rPr>
-                <w:t>Item Rendering Information</w:t>
-              </w:r>
-            </w:hyperlink>
+            <w:r>
+              <w:rPr>
+                <w:rFonts w:ascii="Verdana" w:eastAsia="Verdana" w:hAnsi="Verdana" w:cs="Verdana"/>
+                <w:sz w:val="20"/>
+                <w:szCs w:val="20"/>
+              </w:rPr>
+              <w:lastRenderedPageBreak/>
+              <w:t>Item Rendering Information</w:t>
+            </w:r>
           </w:p>
         </w:tc>
         <w:tc>
@@ -2468,12 +2363,100 @@
             <w:pPr>
               <w:rPr>
                 <w:rFonts w:ascii="Verdana" w:eastAsia="Verdana" w:hAnsi="Verdana" w:cs="Verdana"/>
+                <w:iCs/>
                 <w:color w:val="000000" w:themeColor="text1"/>
                 <w:sz w:val="20"/>
                 <w:szCs w:val="20"/>
               </w:rPr>
             </w:pPr>
             <w:r>
+              <w:rPr>
+                <w:rFonts w:ascii="Verdana" w:eastAsia="Verdana" w:hAnsi="Verdana" w:cs="Verdana"/>
+                <w:iCs/>
+                <w:color w:val="000000" w:themeColor="text1"/>
+                <w:sz w:val="20"/>
+                <w:szCs w:val="20"/>
+              </w:rPr>
+              <w:t xml:space="preserve">The </w:t>
+            </w:r>
+            <w:hyperlink r:id="rId18" w:history="1">
+              <w:r>
+                <w:rPr>
+                  <w:rStyle w:val="Hyperlink"/>
+                  <w:rFonts w:ascii="Verdana" w:eastAsia="Verdana" w:hAnsi="Verdana" w:cs="Verdana"/>
+                  <w:sz w:val="20"/>
+                  <w:szCs w:val="20"/>
+                </w:rPr>
+                <w:t>Smarter Balanced QTI 3.0 Implementation Guide</w:t>
+              </w:r>
+            </w:hyperlink>
+            <w:r>
+              <w:rPr>
+                <w:rFonts w:ascii="Verdana" w:hAnsi="Verdana"/>
+                <w:sz w:val="20"/>
+                <w:szCs w:val="20"/>
+              </w:rPr>
+              <w:t xml:space="preserve"> provides </w:t>
+            </w:r>
+            <w:r>
+              <w:rPr>
+                <w:rFonts w:ascii="Verdana" w:hAnsi="Verdana"/>
+                <w:sz w:val="20"/>
+                <w:szCs w:val="20"/>
+              </w:rPr>
+              <w:t xml:space="preserve">samples of </w:t>
+            </w:r>
+            <w:r>
+              <w:rPr>
+                <w:rFonts w:ascii="Verdana" w:hAnsi="Verdana"/>
+                <w:sz w:val="20"/>
+                <w:szCs w:val="20"/>
+              </w:rPr>
+              <w:t xml:space="preserve">content rendered in </w:t>
+            </w:r>
+            <w:r>
+              <w:rPr>
+                <w:rFonts w:ascii="Verdana" w:hAnsi="Verdana"/>
+                <w:sz w:val="20"/>
+                <w:szCs w:val="20"/>
+              </w:rPr>
+              <w:t xml:space="preserve">QTI 3.0 utilizing </w:t>
+            </w:r>
+            <w:r>
+              <w:rPr>
+                <w:rFonts w:ascii="Verdana" w:hAnsi="Verdana"/>
+                <w:sz w:val="20"/>
+                <w:szCs w:val="20"/>
+              </w:rPr>
+              <w:t xml:space="preserve">Smarter Balanced’s </w:t>
+            </w:r>
+            <w:r>
+              <w:rPr>
+                <w:rFonts w:ascii="Verdana" w:hAnsi="Verdana"/>
+                <w:sz w:val="20"/>
+                <w:szCs w:val="20"/>
+              </w:rPr>
+              <w:t xml:space="preserve">QTI 3.0 </w:t>
+            </w:r>
+            <w:r>
+              <w:rPr>
+                <w:rFonts w:ascii="Verdana" w:hAnsi="Verdana"/>
+                <w:sz w:val="20"/>
+                <w:szCs w:val="20"/>
+              </w:rPr>
+              <w:t>viewer</w:t>
+            </w:r>
+            <w:r>
+              <w:rPr>
+                <w:rFonts w:ascii="Verdana" w:hAnsi="Verdana"/>
+                <w:sz w:val="20"/>
+                <w:szCs w:val="20"/>
+              </w:rPr>
+              <w:t xml:space="preserve">. </w:t>
+            </w:r>
+          </w:p>
+          <w:p>
+            <w:pPr>
               <w:rPr>
                 <w:rFonts w:ascii="Verdana" w:eastAsia="Verdana" w:hAnsi="Verdana" w:cs="Verdana"/>
                 <w:i/>
@@ -2482,61 +2465,34 @@
                 <w:sz w:val="20"/>
                 <w:szCs w:val="20"/>
               </w:rPr>
-              <w:t xml:space="preserve">Item Rendering Information </w:t>
-            </w:r>
-            <w:r>
-              <w:rPr>
-                <w:rFonts w:ascii="Verdana" w:eastAsia="Verdana" w:hAnsi="Verdana" w:cs="Verdana"/>
-                <w:color w:val="000000" w:themeColor="text1"/>
-                <w:sz w:val="20"/>
-                <w:szCs w:val="20"/>
-              </w:rPr>
-              <w:t>p</w:t>
-            </w:r>
-            <w:r>
-              <w:rPr>
-                <w:rFonts w:ascii="Verdana" w:eastAsia="Verdana" w:hAnsi="Verdana" w:cs="Verdana"/>
-                <w:color w:val="000000" w:themeColor="text1"/>
-                <w:sz w:val="20"/>
-                <w:szCs w:val="20"/>
-              </w:rPr>
-              <w:t xml:space="preserve">rovides a list of the items that comprise the </w:t>
-            </w:r>
-            <w:r>
-              <w:rPr>
-                <w:rFonts w:ascii="Verdana" w:eastAsia="Verdana" w:hAnsi="Verdana" w:cs="Verdana"/>
-                <w:color w:val="000000" w:themeColor="text1"/>
-                <w:sz w:val="20"/>
-                <w:szCs w:val="20"/>
-              </w:rPr>
-              <w:t xml:space="preserve">sample </w:t>
-            </w:r>
-            <w:r>
-              <w:rPr>
-                <w:rFonts w:ascii="Verdana" w:eastAsia="Verdana" w:hAnsi="Verdana" w:cs="Verdana"/>
-                <w:color w:val="000000" w:themeColor="text1"/>
-                <w:sz w:val="20"/>
-                <w:szCs w:val="20"/>
-              </w:rPr>
-              <w:t>test packages and links</w:t>
-            </w:r>
-            <w:r>
-              <w:rPr>
-                <w:rFonts w:ascii="Verdana" w:eastAsia="Verdana" w:hAnsi="Verdana" w:cs="Verdana"/>
-                <w:color w:val="000000" w:themeColor="text1"/>
-                <w:sz w:val="20"/>
-                <w:szCs w:val="20"/>
-              </w:rPr>
-              <w:t xml:space="preserve"> to each item as it renders in</w:t>
-            </w:r>
-            <w:r>
-              <w:rPr>
-                <w:rFonts w:ascii="Verdana" w:eastAsia="Verdana" w:hAnsi="Verdana" w:cs="Verdana"/>
-                <w:color w:val="000000" w:themeColor="text1"/>
-                <w:sz w:val="20"/>
-                <w:szCs w:val="20"/>
-              </w:rPr>
-              <w:t xml:space="preserve"> the </w:t>
+            </w:pPr>
+          </w:p>
+          <w:p>
+            <w:pPr>
+              <w:rPr>
+                <w:rFonts w:ascii="Verdana" w:eastAsia="Verdana" w:hAnsi="Verdana" w:cs="Verdana"/>
+                <w:color w:val="000000" w:themeColor="text1"/>
+                <w:sz w:val="20"/>
+                <w:szCs w:val="20"/>
+              </w:rPr>
+            </w:pPr>
+            <w:r>
+              <w:rPr>
+                <w:rFonts w:ascii="Verdana" w:eastAsia="Verdana" w:hAnsi="Verdana" w:cs="Verdana"/>
+                <w:color w:val="000000" w:themeColor="text1"/>
+                <w:sz w:val="20"/>
+                <w:szCs w:val="20"/>
+              </w:rPr>
+              <w:t>T</w:t>
+            </w:r>
+            <w:r>
+              <w:rPr>
+                <w:rFonts w:ascii="Verdana" w:eastAsia="Verdana" w:hAnsi="Verdana" w:cs="Verdana"/>
+                <w:color w:val="000000" w:themeColor="text1"/>
+                <w:sz w:val="20"/>
+                <w:szCs w:val="20"/>
+              </w:rPr>
+              <w:t xml:space="preserve">he </w:t>
             </w:r>
             <w:hyperlink r:id="rId19">
               <w:r>
@@ -2556,7 +2512,22 @@
                 <w:sz w:val="20"/>
                 <w:szCs w:val="20"/>
               </w:rPr>
-              <w:t>.</w:t>
+              <w:t xml:space="preserve"> </w:t>
+            </w:r>
+            <w:r>
+              <w:rPr>
+                <w:color w:val="000000" w:themeColor="text1"/>
+              </w:rPr>
+              <w:t>wi</w:t>
+            </w:r>
+            <w:r>
+              <w:rPr>
+                <w:rFonts w:ascii="Verdana" w:eastAsia="Verdana" w:hAnsi="Verdana" w:cs="Verdana"/>
+                <w:color w:val="000000" w:themeColor="text1"/>
+                <w:sz w:val="20"/>
+                <w:szCs w:val="20"/>
+              </w:rPr>
+              <w:t xml:space="preserve">ll be updated in the future to leverage the QTI 3.0 viewer. </w:t>
             </w:r>
           </w:p>
         </w:tc>
@@ -2824,11 +2795,48 @@
             <w:r>
               <w:rPr>
                 <w:rFonts w:ascii="Verdana" w:eastAsia="Verdana" w:hAnsi="Verdana" w:cs="Verdana"/>
-                <w:color w:val="000000" w:themeColor="text1"/>
-                <w:sz w:val="20"/>
-                <w:szCs w:val="20"/>
-              </w:rPr>
-              <w:t xml:space="preserve">Smarter Balanced Items require accessibility features per </w:t>
+                <w:b/>
+                <w:color w:val="000000" w:themeColor="text1"/>
+                <w:sz w:val="20"/>
+                <w:szCs w:val="20"/>
+              </w:rPr>
+              <w:t>Accessibility Features</w:t>
+            </w:r>
+            <w:r>
+              <w:rPr>
+                <w:rFonts w:ascii="Verdana" w:eastAsia="Verdana" w:hAnsi="Verdana" w:cs="Verdana"/>
+                <w:color w:val="000000" w:themeColor="text1"/>
+                <w:sz w:val="20"/>
+                <w:szCs w:val="20"/>
+              </w:rPr>
+              <w:t xml:space="preserve"> provides information regarding the </w:t>
+            </w:r>
+            <w:r>
+              <w:rPr>
+                <w:rFonts w:ascii="Verdana" w:eastAsia="Verdana" w:hAnsi="Verdana" w:cs="Verdana"/>
+                <w:color w:val="000000" w:themeColor="text1"/>
+                <w:sz w:val="20"/>
+                <w:szCs w:val="20"/>
+              </w:rPr>
+              <w:t>Smarter Balanced Items</w:t>
+            </w:r>
+            <w:r>
+              <w:rPr>
+                <w:rFonts w:ascii="Verdana" w:eastAsia="Verdana" w:hAnsi="Verdana" w:cs="Verdana"/>
+                <w:color w:val="000000" w:themeColor="text1"/>
+                <w:sz w:val="20"/>
+                <w:szCs w:val="20"/>
+              </w:rPr>
+              <w:t xml:space="preserve"> that</w:t>
+            </w:r>
+            <w:r>
+              <w:rPr>
+                <w:rFonts w:ascii="Verdana" w:eastAsia="Verdana" w:hAnsi="Verdana" w:cs="Verdana"/>
+                <w:color w:val="000000" w:themeColor="text1"/>
+                <w:sz w:val="20"/>
+                <w:szCs w:val="20"/>
+              </w:rPr>
+              <w:t xml:space="preserve"> require accessibility features per </w:t>
             </w:r>
             <w:r>
               <w:rPr>
@@ -2918,7 +2926,7 @@
                 <w:rPr>
                   <w:rStyle w:val="Hyperlink"/>
                   <w:rFonts w:ascii="Verdana" w:hAnsi="Verdana"/>
-                  <w:i/>
+                  <w:b/>
                   <w:color w:val="auto"/>
                   <w:sz w:val="20"/>
                   <w:szCs w:val="20"/>
@@ -2931,7 +2939,7 @@
               <w:rPr>
                 <w:rStyle w:val="Hyperlink"/>
                 <w:rFonts w:ascii="Verdana" w:hAnsi="Verdana"/>
-                <w:i/>
+                <w:b/>
                 <w:color w:val="auto"/>
                 <w:sz w:val="20"/>
                 <w:szCs w:val="20"/>
@@ -2987,7 +2995,7 @@
             <w:r>
               <w:rPr>
                 <w:rFonts w:ascii="Verdana" w:eastAsia="Verdana" w:hAnsi="Verdana" w:cs="Verdana"/>
-                <w:i/>
+                <w:b/>
                 <w:sz w:val="20"/>
                 <w:szCs w:val="20"/>
               </w:rPr>
@@ -2996,7 +3004,7 @@
             <w:r>
               <w:rPr>
                 <w:rFonts w:ascii="Verdana" w:eastAsia="Verdana" w:hAnsi="Verdana" w:cs="Verdana"/>
-                <w:i/>
+                <w:b/>
                 <w:sz w:val="20"/>
                 <w:szCs w:val="20"/>
               </w:rPr>
@@ -3045,7 +3053,7 @@
             <w:r>
               <w:rPr>
                 <w:rFonts w:ascii="Verdana" w:eastAsia="Verdana" w:hAnsi="Verdana" w:cs="Verdana"/>
-                <w:i/>
+                <w:b/>
                 <w:color w:val="000000" w:themeColor="text1"/>
                 <w:sz w:val="20"/>
                 <w:szCs w:val="20"/>
@@ -3087,7 +3095,7 @@
             <w:r>
               <w:rPr>
                 <w:rFonts w:ascii="Verdana" w:eastAsia="Verdana" w:hAnsi="Verdana" w:cs="Verdana"/>
-                <w:i/>
+                <w:b/>
                 <w:color w:val="000000" w:themeColor="text1"/>
                 <w:sz w:val="20"/>
                 <w:szCs w:val="20"/>
@@ -3097,7 +3105,7 @@
             <w:r>
               <w:rPr>
                 <w:rFonts w:ascii="Verdana" w:eastAsia="Verdana" w:hAnsi="Verdana" w:cs="Verdana"/>
-                <w:i/>
+                <w:b/>
                 <w:color w:val="000000" w:themeColor="text1"/>
                 <w:sz w:val="20"/>
                 <w:szCs w:val="20"/>
@@ -3107,7 +3115,7 @@
             <w:r>
               <w:rPr>
                 <w:rFonts w:ascii="Verdana" w:eastAsia="Verdana" w:hAnsi="Verdana" w:cs="Verdana"/>
-                <w:i/>
+                <w:b/>
                 <w:color w:val="000000" w:themeColor="text1"/>
                 <w:sz w:val="20"/>
                 <w:szCs w:val="20"/>
@@ -3298,7 +3306,7 @@
             <w:r>
               <w:rPr>
                 <w:rFonts w:ascii="Verdana" w:eastAsia="Verdana" w:hAnsi="Verdana" w:cs="Verdana"/>
-                <w:i/>
+                <w:b/>
                 <w:color w:val="000000" w:themeColor="text1"/>
                 <w:sz w:val="20"/>
                 <w:szCs w:val="20"/>
@@ -3308,21 +3316,21 @@
             <w:r>
               <w:rPr>
                 <w:rFonts w:ascii="Verdana" w:eastAsia="Verdana" w:hAnsi="Verdana" w:cs="Verdana"/>
-                <w:i/>
-                <w:color w:val="000000" w:themeColor="text1"/>
-                <w:sz w:val="20"/>
-                <w:szCs w:val="20"/>
-              </w:rPr>
-              <w:t>amples</w:t>
-            </w:r>
-            <w:r>
-              <w:rPr>
-                <w:rFonts w:ascii="Verdana" w:eastAsia="Verdana" w:hAnsi="Verdana" w:cs="Verdana"/>
-                <w:color w:val="000000" w:themeColor="text1"/>
-                <w:sz w:val="20"/>
-                <w:szCs w:val="20"/>
-              </w:rPr>
-              <w:t xml:space="preserve"> can be used to test response scoring and </w:t>
+                <w:b/>
+                <w:color w:val="000000" w:themeColor="text1"/>
+                <w:sz w:val="20"/>
+                <w:szCs w:val="20"/>
+              </w:rPr>
+              <w:t xml:space="preserve">amples </w:t>
+            </w:r>
+            <w:r>
+              <w:rPr>
+                <w:rFonts w:ascii="Verdana" w:eastAsia="Verdana" w:hAnsi="Verdana" w:cs="Verdana"/>
+                <w:color w:val="000000" w:themeColor="text1"/>
+                <w:sz w:val="20"/>
+                <w:szCs w:val="20"/>
+              </w:rPr>
+              <w:t xml:space="preserve">can be used to test response scoring and </w:t>
             </w:r>
             <w:r>
               <w:rPr>
@@ -3406,7 +3414,7 @@
             <w:r>
               <w:rPr>
                 <w:rFonts w:ascii="Verdana" w:eastAsia="Verdana" w:hAnsi="Verdana" w:cs="Verdana"/>
-                <w:i/>
+                <w:b/>
                 <w:color w:val="000000" w:themeColor="text1"/>
                 <w:sz w:val="20"/>
                 <w:szCs w:val="20"/>
@@ -3416,7 +3424,7 @@
             <w:r>
               <w:rPr>
                 <w:rFonts w:ascii="Verdana" w:eastAsia="Verdana" w:hAnsi="Verdana" w:cs="Verdana"/>
-                <w:i/>
+                <w:b/>
                 <w:color w:val="000000" w:themeColor="text1"/>
                 <w:sz w:val="20"/>
                 <w:szCs w:val="20"/>
@@ -3426,7 +3434,7 @@
             <w:r>
               <w:rPr>
                 <w:rFonts w:ascii="Verdana" w:eastAsia="Verdana" w:hAnsi="Verdana" w:cs="Verdana"/>
-                <w:i/>
+                <w:b/>
                 <w:color w:val="000000" w:themeColor="text1"/>
                 <w:sz w:val="20"/>
                 <w:szCs w:val="20"/>
@@ -3436,6 +3444,7 @@
             <w:r>
               <w:rPr>
                 <w:rFonts w:ascii="Verdana" w:eastAsia="Verdana" w:hAnsi="Verdana" w:cs="Verdana"/>
+                <w:b/>
                 <w:color w:val="000000" w:themeColor="text1"/>
                 <w:sz w:val="20"/>
                 <w:szCs w:val="20"/>
@@ -3458,7 +3467,25 @@
                 <w:sz w:val="20"/>
                 <w:szCs w:val="20"/>
               </w:rPr>
-              <w:t xml:space="preserve">are scored using rubrics encoded in IMS QTI Response Processing format. </w:t>
+              <w:t xml:space="preserve">are scored using rubrics encoded in </w:t>
+            </w:r>
+            <w:r>
+              <w:rPr>
+                <w:rFonts w:ascii="Verdana" w:eastAsia="Verdana" w:hAnsi="Verdana" w:cs="Verdana"/>
+                <w:color w:val="000000" w:themeColor="text1"/>
+                <w:sz w:val="20"/>
+                <w:szCs w:val="20"/>
+              </w:rPr>
+              <w:t>1EdTech</w:t>
+            </w:r>
+            <w:r>
+              <w:rPr>
+                <w:rFonts w:ascii="Verdana" w:eastAsia="Verdana" w:hAnsi="Verdana" w:cs="Verdana"/>
+                <w:color w:val="000000" w:themeColor="text1"/>
+                <w:sz w:val="20"/>
+                <w:szCs w:val="20"/>
+              </w:rPr>
+              <w:t xml:space="preserve"> QTI Response Processing format. </w:t>
             </w:r>
             <w:r>
               <w:rPr>
@@ -3521,7 +3548,25 @@
                 <w:sz w:val="20"/>
                 <w:szCs w:val="20"/>
               </w:rPr>
-              <w:t>not currently supported by QTI 2.x</w:t>
+              <w:t xml:space="preserve">not currently supported by QTI </w:t>
+            </w:r>
+            <w:r>
+              <w:rPr>
+                <w:rFonts w:ascii="Verdana" w:eastAsia="Verdana" w:hAnsi="Verdana" w:cs="Verdana"/>
+                <w:color w:val="000000" w:themeColor="text1"/>
+                <w:sz w:val="20"/>
+                <w:szCs w:val="20"/>
+              </w:rPr>
+              <w:t>3</w:t>
+            </w:r>
+            <w:r>
+              <w:rPr>
+                <w:rFonts w:ascii="Verdana" w:eastAsia="Verdana" w:hAnsi="Verdana" w:cs="Verdana"/>
+                <w:color w:val="000000" w:themeColor="text1"/>
+                <w:sz w:val="20"/>
+                <w:szCs w:val="20"/>
+              </w:rPr>
+              <w:t>.x</w:t>
             </w:r>
             <w:r>
               <w:rPr>
@@ -3581,18 +3626,100 @@
               </w:r>
             </w:hyperlink>
           </w:p>
+        </w:tc>
+        <w:tc>
+          <w:tcPr>
+            <w:tcW w:w="7352" w:type="dxa"/>
+            <w:tcBorders>
+              <w:top w:val="single" w:sz="4" w:space="0" w:color="000000" w:themeColor="text1"/>
+              <w:left w:val="single" w:sz="4" w:space="0" w:color="000000" w:themeColor="text1"/>
+              <w:bottom w:val="single" w:sz="4" w:space="0" w:color="000000" w:themeColor="text1"/>
+              <w:right w:val="single" w:sz="4" w:space="0" w:color="000000" w:themeColor="text1"/>
+            </w:tcBorders>
+            <w:hideMark/>
+          </w:tcPr>
           <w:p>
             <w:pPr>
               <w:rPr>
                 <w:rFonts w:ascii="Verdana" w:eastAsia="Verdana" w:hAnsi="Verdana" w:cs="Verdana"/>
-                <w:color w:val="000000"/>
+                <w:color w:val="000000" w:themeColor="text1"/>
                 <w:sz w:val="20"/>
                 <w:szCs w:val="20"/>
               </w:rPr>
             </w:pPr>
+            <w:r>
+              <w:rPr>
+                <w:rFonts w:ascii="Verdana" w:eastAsia="Verdana" w:hAnsi="Verdana" w:cs="Verdana"/>
+                <w:b/>
+                <w:color w:val="000000" w:themeColor="text1"/>
+                <w:sz w:val="20"/>
+                <w:szCs w:val="20"/>
+              </w:rPr>
+              <w:t>TRT</w:t>
+            </w:r>
+            <w:r>
+              <w:rPr>
+                <w:rFonts w:ascii="Verdana" w:eastAsia="Verdana" w:hAnsi="Verdana" w:cs="Verdana"/>
+                <w:b/>
+                <w:color w:val="000000" w:themeColor="text1"/>
+                <w:sz w:val="20"/>
+                <w:szCs w:val="20"/>
+              </w:rPr>
+              <w:t xml:space="preserve"> File Format </w:t>
+            </w:r>
+            <w:r>
+              <w:rPr>
+                <w:rFonts w:ascii="Verdana" w:eastAsia="Verdana" w:hAnsi="Verdana" w:cs="Verdana"/>
+                <w:color w:val="000000" w:themeColor="text1"/>
+                <w:sz w:val="20"/>
+                <w:szCs w:val="20"/>
+              </w:rPr>
+              <w:t>describes the required specification for t</w:t>
+            </w:r>
+            <w:r>
+              <w:rPr>
+                <w:rFonts w:ascii="Verdana" w:eastAsia="Verdana" w:hAnsi="Verdana" w:cs="Verdana"/>
+                <w:color w:val="000000" w:themeColor="text1"/>
+                <w:sz w:val="20"/>
+                <w:szCs w:val="20"/>
+              </w:rPr>
+              <w:t xml:space="preserve">ransmission of data </w:t>
+            </w:r>
+            <w:r>
+              <w:rPr>
+                <w:rFonts w:ascii="Verdana" w:eastAsia="Verdana" w:hAnsi="Verdana" w:cs="Verdana"/>
+                <w:color w:val="000000" w:themeColor="text1"/>
+                <w:sz w:val="20"/>
+                <w:szCs w:val="20"/>
+              </w:rPr>
+              <w:t xml:space="preserve">to the Smarter Balanced Reporting </w:t>
+            </w:r>
+            <w:r>
+              <w:rPr>
+                <w:rFonts w:ascii="Verdana" w:eastAsia="Verdana" w:hAnsi="Verdana" w:cs="Verdana"/>
+                <w:color w:val="000000" w:themeColor="text1"/>
+                <w:sz w:val="20"/>
+                <w:szCs w:val="20"/>
+              </w:rPr>
+              <w:t>System</w:t>
+            </w:r>
+            <w:r>
+              <w:rPr>
+                <w:rFonts w:ascii="Verdana" w:eastAsia="Verdana" w:hAnsi="Verdana" w:cs="Verdana"/>
+                <w:color w:val="000000" w:themeColor="text1"/>
+                <w:sz w:val="20"/>
+                <w:szCs w:val="20"/>
+              </w:rPr>
+              <w:t>.</w:t>
+            </w:r>
           </w:p>
           <w:p>
             <w:pPr>
+              <w:pStyle w:val="ListParagraph"/>
+              <w:numPr>
+                <w:ilvl w:val="0"/>
+                <w:numId w:val="23"/>
+              </w:numPr>
               <w:rPr>
                 <w:rFonts w:ascii="Verdana" w:eastAsia="Verdana" w:hAnsi="Verdana" w:cs="Verdana"/>
                 <w:color w:val="000000"/>
@@ -3600,7 +3727,74 @@
                 <w:szCs w:val="20"/>
               </w:rPr>
             </w:pPr>
-            <w:hyperlink r:id="rId31">
+            <w:r>
+              <w:rPr>
+                <w:rFonts w:ascii="Verdana" w:eastAsia="Verdana" w:hAnsi="Verdana" w:cs="Verdana"/>
+                <w:color w:val="000000"/>
+                <w:sz w:val="20"/>
+                <w:szCs w:val="20"/>
+              </w:rPr>
+              <w:t xml:space="preserve">Additional information for Service Providers can be viewed on the </w:t>
+            </w:r>
+            <w:hyperlink r:id="rId31" w:history="1">
+              <w:r>
+                <w:rPr>
+                  <w:rStyle w:val="Hyperlink"/>
+                  <w:rFonts w:ascii="Verdana" w:eastAsia="Verdana" w:hAnsi="Verdana" w:cs="Verdana"/>
+                  <w:sz w:val="20"/>
+                  <w:szCs w:val="20"/>
+                </w:rPr>
+                <w:t>Service Provider Suppor</w:t>
+              </w:r>
+              <w:r>
+                <w:rPr>
+                  <w:rStyle w:val="Hyperlink"/>
+                  <w:rFonts w:ascii="Verdana" w:eastAsia="Verdana" w:hAnsi="Verdana" w:cs="Verdana"/>
+                  <w:sz w:val="20"/>
+                  <w:szCs w:val="20"/>
+                </w:rPr>
+                <w:t>t Page</w:t>
+              </w:r>
+            </w:hyperlink>
+            <w:r>
+              <w:rPr>
+                <w:rFonts w:ascii="Verdana" w:eastAsia="Verdana" w:hAnsi="Verdana" w:cs="Verdana"/>
+                <w:color w:val="000000"/>
+                <w:sz w:val="20"/>
+                <w:szCs w:val="20"/>
+              </w:rPr>
+              <w:t>.</w:t>
+            </w:r>
+          </w:p>
+          <w:p>
+            <w:pPr>
+              <w:rPr>
+                <w:rFonts w:ascii="Verdana" w:eastAsia="Verdana" w:hAnsi="Verdana" w:cs="Verdana"/>
+                <w:color w:val="000000"/>
+                <w:sz w:val="20"/>
+                <w:szCs w:val="20"/>
+              </w:rPr>
+            </w:pPr>
+          </w:p>
+        </w:tc>
+      </w:tr>
+      <w:tr>
+        <w:trPr>
+          <w:trHeight w:val="600"/>
+        </w:trPr>
+        <w:tc>
+          <w:tcPr>
+            <w:tcW w:w="2130" w:type="dxa"/>
+            <w:tcBorders>
+              <w:top w:val="single" w:sz="4" w:space="0" w:color="000000" w:themeColor="text1"/>
+              <w:left w:val="single" w:sz="4" w:space="0" w:color="000000" w:themeColor="text1"/>
+              <w:bottom w:val="single" w:sz="4" w:space="0" w:color="000000" w:themeColor="text1"/>
+              <w:right w:val="single" w:sz="4" w:space="0" w:color="000000" w:themeColor="text1"/>
+            </w:tcBorders>
+            <w:noWrap/>
+          </w:tcPr>
+          <w:p>
+            <w:hyperlink r:id="rId32">
               <w:r>
                 <w:rPr>
                   <w:rStyle w:val="Hyperlink"/>
@@ -3622,13 +3816,13 @@
               <w:bottom w:val="single" w:sz="4" w:space="0" w:color="000000" w:themeColor="text1"/>
               <w:right w:val="single" w:sz="4" w:space="0" w:color="000000" w:themeColor="text1"/>
             </w:tcBorders>
-            <w:hideMark/>
           </w:tcPr>
           <w:p>
             <w:pPr>
               <w:rPr>
                 <w:rFonts w:ascii="Verdana" w:eastAsia="Verdana" w:hAnsi="Verdana" w:cs="Verdana"/>
-                <w:color w:val="000000"/>
+                <w:b/>
+                <w:color w:val="000000" w:themeColor="text1"/>
                 <w:sz w:val="20"/>
                 <w:szCs w:val="20"/>
               </w:rPr>
@@ -3636,93 +3830,7 @@
             <w:r>
               <w:rPr>
                 <w:rFonts w:ascii="Verdana" w:eastAsia="Verdana" w:hAnsi="Verdana" w:cs="Verdana"/>
-                <w:i/>
-                <w:color w:val="000000" w:themeColor="text1"/>
-                <w:sz w:val="20"/>
-                <w:szCs w:val="20"/>
-              </w:rPr>
-              <w:t>TRT</w:t>
-            </w:r>
-            <w:r>
-              <w:rPr>
-                <w:rFonts w:ascii="Verdana" w:eastAsia="Verdana" w:hAnsi="Verdana" w:cs="Verdana"/>
-                <w:i/>
-                <w:color w:val="000000" w:themeColor="text1"/>
-                <w:sz w:val="20"/>
-                <w:szCs w:val="20"/>
-              </w:rPr>
-              <w:t xml:space="preserve"> File Format</w:t>
-            </w:r>
-            <w:r>
-              <w:rPr>
-                <w:rFonts w:ascii="Verdana" w:eastAsia="Verdana" w:hAnsi="Verdana" w:cs="Verdana"/>
-                <w:color w:val="000000" w:themeColor="text1"/>
-                <w:sz w:val="20"/>
-                <w:szCs w:val="20"/>
-              </w:rPr>
-              <w:t xml:space="preserve"> describes the required specification for t</w:t>
-            </w:r>
-            <w:r>
-              <w:rPr>
-                <w:rFonts w:ascii="Verdana" w:eastAsia="Verdana" w:hAnsi="Verdana" w:cs="Verdana"/>
-                <w:color w:val="000000" w:themeColor="text1"/>
-                <w:sz w:val="20"/>
-                <w:szCs w:val="20"/>
-              </w:rPr>
-              <w:t xml:space="preserve">ransmission of data </w:t>
-            </w:r>
-            <w:r>
-              <w:rPr>
-                <w:rFonts w:ascii="Verdana" w:eastAsia="Verdana" w:hAnsi="Verdana" w:cs="Verdana"/>
-                <w:color w:val="000000" w:themeColor="text1"/>
-                <w:sz w:val="20"/>
-                <w:szCs w:val="20"/>
-              </w:rPr>
-              <w:t>to the Smarter Balanced Reporting Data Warehouse</w:t>
-            </w:r>
-            <w:r>
-              <w:rPr>
-                <w:rFonts w:ascii="Verdana" w:eastAsia="Verdana" w:hAnsi="Verdana" w:cs="Verdana"/>
-                <w:color w:val="000000" w:themeColor="text1"/>
-                <w:sz w:val="20"/>
-                <w:szCs w:val="20"/>
-              </w:rPr>
-              <w:t>.</w:t>
-            </w:r>
-          </w:p>
-          <w:p>
-            <w:pPr>
-              <w:rPr>
-                <w:rFonts w:ascii="Verdana" w:eastAsia="Verdana" w:hAnsi="Verdana" w:cs="Verdana"/>
-                <w:color w:val="000000"/>
-                <w:sz w:val="20"/>
-                <w:szCs w:val="20"/>
-              </w:rPr>
-            </w:pPr>
-          </w:p>
-          <w:p>
-            <w:pPr>
-              <w:rPr>
-                <w:rFonts w:ascii="Verdana" w:eastAsia="Verdana" w:hAnsi="Verdana" w:cs="Verdana"/>
-                <w:color w:val="000000"/>
-                <w:sz w:val="20"/>
-                <w:szCs w:val="20"/>
-              </w:rPr>
-            </w:pPr>
-          </w:p>
-          <w:p>
-            <w:pPr>
-              <w:rPr>
-                <w:rFonts w:ascii="Verdana" w:eastAsia="Verdana" w:hAnsi="Verdana" w:cs="Verdana"/>
-                <w:color w:val="000000"/>
-                <w:sz w:val="20"/>
-                <w:szCs w:val="20"/>
-              </w:rPr>
-            </w:pPr>
-            <w:r>
-              <w:rPr>
-                <w:rFonts w:ascii="Verdana" w:eastAsia="Verdana" w:hAnsi="Verdana" w:cs="Verdana"/>
-                <w:i/>
+                <w:b/>
                 <w:iCs/>
                 <w:color w:val="000000" w:themeColor="text1"/>
                 <w:sz w:val="20"/>
@@ -3733,6 +3841,7 @@
             <w:r>
               <w:rPr>
                 <w:rFonts w:ascii="Verdana" w:eastAsia="Verdana" w:hAnsi="Verdana" w:cs="Verdana"/>
+                <w:b/>
                 <w:color w:val="000000" w:themeColor="text1"/>
                 <w:sz w:val="20"/>
                 <w:szCs w:val="20"/>
@@ -3776,7 +3885,7 @@
                 <w:szCs w:val="20"/>
               </w:rPr>
             </w:pPr>
-            <w:hyperlink r:id="rId32" w:history="1">
+            <w:hyperlink r:id="rId33" w:history="1">
               <w:r>
                 <w:rPr>
                   <w:rStyle w:val="Hyperlink"/>
@@ -3812,21 +3921,21 @@
             <w:r>
               <w:rPr>
                 <w:rFonts w:ascii="Verdana" w:eastAsia="Verdana" w:hAnsi="Verdana" w:cs="Verdana"/>
-                <w:i/>
-                <w:color w:val="000000" w:themeColor="text1"/>
-                <w:sz w:val="20"/>
-                <w:szCs w:val="20"/>
-              </w:rPr>
-              <w:t>Federated SSO Overview</w:t>
-            </w:r>
-            <w:r>
-              <w:rPr>
-                <w:rFonts w:ascii="Verdana" w:eastAsia="Verdana" w:hAnsi="Verdana" w:cs="Verdana"/>
-                <w:color w:val="000000" w:themeColor="text1"/>
-                <w:sz w:val="20"/>
-                <w:szCs w:val="20"/>
-              </w:rPr>
-              <w:t xml:space="preserve"> d</w:t>
+                <w:b/>
+                <w:color w:val="000000" w:themeColor="text1"/>
+                <w:sz w:val="20"/>
+                <w:szCs w:val="20"/>
+              </w:rPr>
+              <w:t xml:space="preserve">Federated SSO Overview </w:t>
+            </w:r>
+            <w:r>
+              <w:rPr>
+                <w:rFonts w:ascii="Verdana" w:eastAsia="Verdana" w:hAnsi="Verdana" w:cs="Verdana"/>
+                <w:color w:val="000000" w:themeColor="text1"/>
+                <w:sz w:val="20"/>
+                <w:szCs w:val="20"/>
+              </w:rPr>
+              <w:t>d</w:t>
             </w:r>
             <w:r>
               <w:rPr>
@@ -3980,22 +4089,7 @@
         <w:rPr>
           <w:rFonts w:ascii="Verdana" w:eastAsia="Verdana" w:hAnsi="Verdana" w:cs="Verdana"/>
         </w:rPr>
-        <w:t xml:space="preserve"> the Smarter Balanced Test Delivery System (TDS) is no longer supported. The code base and documentation for the TDS is available within the </w:t>
-      </w:r>
-      <w:hyperlink r:id="rId33">
-        <w:r>
-          <w:rPr>
-            <w:rStyle w:val="Hyperlink"/>
-            <w:rFonts w:ascii="Verdana" w:eastAsia="Verdana" w:hAnsi="Verdana" w:cs="Verdana"/>
-          </w:rPr>
-          <w:t>Smarter Balanced GitHub repository</w:t>
-        </w:r>
-      </w:hyperlink>
-      <w:r>
-        <w:rPr>
-          <w:rFonts w:ascii="Verdana" w:eastAsia="Verdana" w:hAnsi="Verdana" w:cs="Verdana"/>
-        </w:rPr>
-        <w:t>.</w:t>
+        <w:t xml:space="preserve"> the Smarter Balanced Test Delivery System (TDS) is no longer supported.</w:t>
       </w:r>
     </w:p>
     <w:sectPr>
@@ -4722,6 +4816,119 @@
     </w:lvl>
   </w:abstractNum>
   <w:abstractNum w:abstractNumId="6" w15:restartNumberingAfterBreak="0">
+    <w:nsid w:val="25003B7F"/>
+    <w:multiLevelType w:val="hybridMultilevel"/>
+    <w:tmpl w:val="531E3BAE"/>
+    <w:lvl w:ilvl="0" w:tplc="04090001">
+      <w:start w:val="1"/>
+      <w:numFmt w:val="bullet"/>
+      <w:lvlText w:val=""/>
+      <w:lvlJc w:val="left"/>
+      <w:pPr>
+        <w:ind w:left="720" w:hanging="360"/>
+      </w:pPr>
+      <w:rPr>
+        <w:rFonts w:ascii="Symbol" w:hAnsi="Symbol" w:hint="default"/>
+      </w:rPr>
+    </w:lvl>
+    <w:lvl w:ilvl="1" w:tplc="04090003" w:tentative="1">
+      <w:start w:val="1"/>
+      <w:numFmt w:val="bullet"/>
+      <w:lvlText w:val="o"/>
+      <w:lvlJc w:val="left"/>
+      <w:pPr>
+        <w:ind w:left="1440" w:hanging="360"/>
+      </w:pPr>
+      <w:rPr>
+        <w:rFonts w:ascii="Courier New" w:hAnsi="Courier New" w:cs="Courier New" w:hint="default"/>
+      </w:rPr>
+    </w:lvl>
+    <w:lvl w:ilvl="2" w:tplc="04090005" w:tentative="1">
+      <w:start w:val="1"/>
+      <w:numFmt w:val="bullet"/>
+      <w:lvlText w:val=""/>
+      <w:lvlJc w:val="left"/>
+      <w:pPr>
+        <w:ind w:left="2160" w:hanging="360"/>
+      </w:pPr>
+      <w:rPr>
+        <w:rFonts w:ascii="Wingdings" w:hAnsi="Wingdings" w:hint="default"/>
+      </w:rPr>
+    </w:lvl>
+    <w:lvl w:ilvl="3" w:tplc="04090001" w:tentative="1">
+      <w:start w:val="1"/>
+      <w:numFmt w:val="bullet"/>
+      <w:lvlText w:val=""/>
+      <w:lvlJc w:val="left"/>
+      <w:pPr>
+        <w:ind w:left="2880" w:hanging="360"/>
+      </w:pPr>
+      <w:rPr>
+        <w:rFonts w:ascii="Symbol" w:hAnsi="Symbol" w:hint="default"/>
+      </w:rPr>
+    </w:lvl>
+    <w:lvl w:ilvl="4" w:tplc="04090003" w:tentative="1">
+      <w:start w:val="1"/>
+      <w:numFmt w:val="bullet"/>
+      <w:lvlText w:val="o"/>
+      <w:lvlJc w:val="left"/>
+      <w:pPr>
+        <w:ind w:left="3600" w:hanging="360"/>
+      </w:pPr>
+      <w:rPr>
+        <w:rFonts w:ascii="Courier New" w:hAnsi="Courier New" w:cs="Courier New" w:hint="default"/>
+      </w:rPr>
+    </w:lvl>
+    <w:lvl w:ilvl="5" w:tplc="04090005" w:tentative="1">
+      <w:start w:val="1"/>
+      <w:numFmt w:val="bullet"/>
+      <w:lvlText w:val=""/>
+      <w:lvlJc w:val="left"/>
+      <w:pPr>
+        <w:ind w:left="4320" w:hanging="360"/>
+      </w:pPr>
+      <w:rPr>
+        <w:rFonts w:ascii="Wingdings" w:hAnsi="Wingdings" w:hint="default"/>
+      </w:rPr>
+    </w:lvl>
+    <w:lvl w:ilvl="6" w:tplc="04090001" w:tentative="1">
+      <w:start w:val="1"/>
+      <w:numFmt w:val="bullet"/>
+      <w:lvlText w:val=""/>
+      <w:lvlJc w:val="left"/>
+      <w:pPr>
+        <w:ind w:left="5040" w:hanging="360"/>
+      </w:pPr>
+      <w:rPr>
+        <w:rFonts w:ascii="Symbol" w:hAnsi="Symbol" w:hint="default"/>
+      </w:rPr>
+    </w:lvl>
+    <w:lvl w:ilvl="7" w:tplc="04090003" w:tentative="1">
+      <w:start w:val="1"/>
+      <w:numFmt w:val="bullet"/>
+      <w:lvlText w:val="o"/>
+      <w:lvlJc w:val="left"/>
+      <w:pPr>
+        <w:ind w:left="5760" w:hanging="360"/>
+      </w:pPr>
+      <w:rPr>
+        <w:rFonts w:ascii="Courier New" w:hAnsi="Courier New" w:cs="Courier New" w:hint="default"/>
+      </w:rPr>
+    </w:lvl>
+    <w:lvl w:ilvl="8" w:tplc="04090005" w:tentative="1">
+      <w:start w:val="1"/>
+      <w:numFmt w:val="bullet"/>
+      <w:lvlText w:val=""/>
+      <w:lvlJc w:val="left"/>
+      <w:pPr>
+        <w:ind w:left="6480" w:hanging="360"/>
+      </w:pPr>
+      <w:rPr>
+        <w:rFonts w:ascii="Wingdings" w:hAnsi="Wingdings" w:hint="default"/>
+      </w:rPr>
+    </w:lvl>
+  </w:abstractNum>
+  <w:abstractNum w:abstractNumId="7" w15:restartNumberingAfterBreak="0">
     <w:nsid w:val="25A26780"/>
     <w:multiLevelType w:val="hybridMultilevel"/>
     <w:tmpl w:val="A8AC3EDA"/>
@@ -4834,7 +5041,7 @@
       </w:rPr>
     </w:lvl>
   </w:abstractNum>
-  <w:abstractNum w:abstractNumId="7" w15:restartNumberingAfterBreak="0">
+  <w:abstractNum w:abstractNumId="8" w15:restartNumberingAfterBreak="0">
     <w:nsid w:val="2BAB6EB4"/>
     <w:multiLevelType w:val="hybridMultilevel"/>
     <w:tmpl w:val="B978B546"/>
@@ -4947,7 +5154,7 @@
       </w:rPr>
     </w:lvl>
   </w:abstractNum>
-  <w:abstractNum w:abstractNumId="8" w15:restartNumberingAfterBreak="0">
+  <w:abstractNum w:abstractNumId="9" w15:restartNumberingAfterBreak="0">
     <w:nsid w:val="2D0D7A35"/>
     <w:multiLevelType w:val="hybridMultilevel"/>
     <w:tmpl w:val="FFFFFFFF"/>
@@ -5060,7 +5267,120 @@
       </w:rPr>
     </w:lvl>
   </w:abstractNum>
-  <w:abstractNum w:abstractNumId="9" w15:restartNumberingAfterBreak="0">
+  <w:abstractNum w:abstractNumId="10" w15:restartNumberingAfterBreak="0">
+    <w:nsid w:val="3046231C"/>
+    <w:multiLevelType w:val="hybridMultilevel"/>
+    <w:tmpl w:val="689A5276"/>
+    <w:lvl w:ilvl="0" w:tplc="04090001">
+      <w:start w:val="1"/>
+      <w:numFmt w:val="bullet"/>
+      <w:lvlText w:val=""/>
+      <w:lvlJc w:val="left"/>
+      <w:pPr>
+        <w:ind w:left="360" w:hanging="360"/>
+      </w:pPr>
+      <w:rPr>
+        <w:rFonts w:ascii="Symbol" w:hAnsi="Symbol" w:hint="default"/>
+      </w:rPr>
+    </w:lvl>
+    <w:lvl w:ilvl="1" w:tplc="04090003" w:tentative="1">
+      <w:start w:val="1"/>
+      <w:numFmt w:val="bullet"/>
+      <w:lvlText w:val="o"/>
+      <w:lvlJc w:val="left"/>
+      <w:pPr>
+        <w:ind w:left="1080" w:hanging="360"/>
+      </w:pPr>
+      <w:rPr>
+        <w:rFonts w:ascii="Courier New" w:hAnsi="Courier New" w:cs="Courier New" w:hint="default"/>
+      </w:rPr>
+    </w:lvl>
+    <w:lvl w:ilvl="2" w:tplc="04090005" w:tentative="1">
+      <w:start w:val="1"/>
+      <w:numFmt w:val="bullet"/>
+      <w:lvlText w:val=""/>
+      <w:lvlJc w:val="left"/>
+      <w:pPr>
+        <w:ind w:left="1800" w:hanging="360"/>
+      </w:pPr>
+      <w:rPr>
+        <w:rFonts w:ascii="Wingdings" w:hAnsi="Wingdings" w:hint="default"/>
+      </w:rPr>
+    </w:lvl>
+    <w:lvl w:ilvl="3" w:tplc="04090001" w:tentative="1">
+      <w:start w:val="1"/>
+      <w:numFmt w:val="bullet"/>
+      <w:lvlText w:val=""/>
+      <w:lvlJc w:val="left"/>
+      <w:pPr>
+        <w:ind w:left="2520" w:hanging="360"/>
+      </w:pPr>
+      <w:rPr>
+        <w:rFonts w:ascii="Symbol" w:hAnsi="Symbol" w:hint="default"/>
+      </w:rPr>
+    </w:lvl>
+    <w:lvl w:ilvl="4" w:tplc="04090003" w:tentative="1">
+      <w:start w:val="1"/>
+      <w:numFmt w:val="bullet"/>
+      <w:lvlText w:val="o"/>
+      <w:lvlJc w:val="left"/>
+      <w:pPr>
+        <w:ind w:left="3240" w:hanging="360"/>
+      </w:pPr>
+      <w:rPr>
+        <w:rFonts w:ascii="Courier New" w:hAnsi="Courier New" w:cs="Courier New" w:hint="default"/>
+      </w:rPr>
+    </w:lvl>
+    <w:lvl w:ilvl="5" w:tplc="04090005" w:tentative="1">
+      <w:start w:val="1"/>
+      <w:numFmt w:val="bullet"/>
+      <w:lvlText w:val=""/>
+      <w:lvlJc w:val="left"/>
+      <w:pPr>
+        <w:ind w:left="3960" w:hanging="360"/>
+      </w:pPr>
+      <w:rPr>
+        <w:rFonts w:ascii="Wingdings" w:hAnsi="Wingdings" w:hint="default"/>
+      </w:rPr>
+    </w:lvl>
+    <w:lvl w:ilvl="6" w:tplc="04090001" w:tentative="1">
+      <w:start w:val="1"/>
+      <w:numFmt w:val="bullet"/>
+      <w:lvlText w:val=""/>
+      <w:lvlJc w:val="left"/>
+      <w:pPr>
+        <w:ind w:left="4680" w:hanging="360"/>
+      </w:pPr>
+      <w:rPr>
+        <w:rFonts w:ascii="Symbol" w:hAnsi="Symbol" w:hint="default"/>
+      </w:rPr>
+    </w:lvl>
+    <w:lvl w:ilvl="7" w:tplc="04090003" w:tentative="1">
+      <w:start w:val="1"/>
+      <w:numFmt w:val="bullet"/>
+      <w:lvlText w:val="o"/>
+      <w:lvlJc w:val="left"/>
+      <w:pPr>
+        <w:ind w:left="5400" w:hanging="360"/>
+      </w:pPr>
+      <w:rPr>
+        <w:rFonts w:ascii="Courier New" w:hAnsi="Courier New" w:cs="Courier New" w:hint="default"/>
+      </w:rPr>
+    </w:lvl>
+    <w:lvl w:ilvl="8" w:tplc="04090005" w:tentative="1">
+      <w:start w:val="1"/>
+      <w:numFmt w:val="bullet"/>
+      <w:lvlText w:val=""/>
+      <w:lvlJc w:val="left"/>
+      <w:pPr>
+        <w:ind w:left="6120" w:hanging="360"/>
+      </w:pPr>
+      <w:rPr>
+        <w:rFonts w:ascii="Wingdings" w:hAnsi="Wingdings" w:hint="default"/>
+      </w:rPr>
+    </w:lvl>
+  </w:abstractNum>
+  <w:abstractNum w:abstractNumId="11" w15:restartNumberingAfterBreak="0">
     <w:nsid w:val="3FF60025"/>
     <w:multiLevelType w:val="hybridMultilevel"/>
     <w:tmpl w:val="6114D08E"/>
@@ -5173,7 +5493,7 @@
       </w:rPr>
     </w:lvl>
   </w:abstractNum>
-  <w:abstractNum w:abstractNumId="10" w15:restartNumberingAfterBreak="0">
+  <w:abstractNum w:abstractNumId="12" w15:restartNumberingAfterBreak="0">
     <w:nsid w:val="4469447D"/>
     <w:multiLevelType w:val="hybridMultilevel"/>
     <w:tmpl w:val="810E8256"/>
@@ -5286,7 +5606,7 @@
       </w:rPr>
     </w:lvl>
   </w:abstractNum>
-  <w:abstractNum w:abstractNumId="11" w15:restartNumberingAfterBreak="0">
+  <w:abstractNum w:abstractNumId="13" w15:restartNumberingAfterBreak="0">
     <w:nsid w:val="449D0BA6"/>
     <w:multiLevelType w:val="hybridMultilevel"/>
     <w:tmpl w:val="2D50C510"/>
@@ -5399,7 +5719,7 @@
       </w:rPr>
     </w:lvl>
   </w:abstractNum>
-  <w:abstractNum w:abstractNumId="12" w15:restartNumberingAfterBreak="0">
+  <w:abstractNum w:abstractNumId="14" w15:restartNumberingAfterBreak="0">
     <w:nsid w:val="4704293A"/>
     <w:multiLevelType w:val="hybridMultilevel"/>
     <w:tmpl w:val="8D00D3D4"/>
@@ -5512,7 +5832,7 @@
       </w:rPr>
     </w:lvl>
   </w:abstractNum>
-  <w:abstractNum w:abstractNumId="13" w15:restartNumberingAfterBreak="0">
+  <w:abstractNum w:abstractNumId="15" w15:restartNumberingAfterBreak="0">
     <w:nsid w:val="47B76C7F"/>
     <w:multiLevelType w:val="hybridMultilevel"/>
     <w:tmpl w:val="110427BE"/>
@@ -5625,7 +5945,7 @@
       </w:rPr>
     </w:lvl>
   </w:abstractNum>
-  <w:abstractNum w:abstractNumId="14" w15:restartNumberingAfterBreak="0">
+  <w:abstractNum w:abstractNumId="16" w15:restartNumberingAfterBreak="0">
     <w:nsid w:val="47E13DEC"/>
     <w:multiLevelType w:val="hybridMultilevel"/>
     <w:tmpl w:val="FFFFFFFF"/>
@@ -5738,7 +6058,7 @@
       </w:rPr>
     </w:lvl>
   </w:abstractNum>
-  <w:abstractNum w:abstractNumId="15" w15:restartNumberingAfterBreak="0">
+  <w:abstractNum w:abstractNumId="17" w15:restartNumberingAfterBreak="0">
     <w:nsid w:val="4F424DA3"/>
     <w:multiLevelType w:val="hybridMultilevel"/>
     <w:tmpl w:val="2BDC0D26"/>
@@ -5851,7 +6171,7 @@
       </w:rPr>
     </w:lvl>
   </w:abstractNum>
-  <w:abstractNum w:abstractNumId="16" w15:restartNumberingAfterBreak="0">
+  <w:abstractNum w:abstractNumId="18" w15:restartNumberingAfterBreak="0">
     <w:nsid w:val="51BF4CA7"/>
     <w:multiLevelType w:val="hybridMultilevel"/>
     <w:tmpl w:val="ED101E5A"/>
@@ -5964,7 +6284,7 @@
       </w:rPr>
     </w:lvl>
   </w:abstractNum>
-  <w:abstractNum w:abstractNumId="17" w15:restartNumberingAfterBreak="0">
+  <w:abstractNum w:abstractNumId="19" w15:restartNumberingAfterBreak="0">
     <w:nsid w:val="5F5A4391"/>
     <w:multiLevelType w:val="hybridMultilevel"/>
     <w:tmpl w:val="FFFFFFFF"/>
@@ -6077,7 +6397,7 @@
       </w:rPr>
     </w:lvl>
   </w:abstractNum>
-  <w:abstractNum w:abstractNumId="18" w15:restartNumberingAfterBreak="0">
+  <w:abstractNum w:abstractNumId="20" w15:restartNumberingAfterBreak="0">
     <w:nsid w:val="62400CBD"/>
     <w:multiLevelType w:val="hybridMultilevel"/>
     <w:tmpl w:val="E274377A"/>
@@ -6190,7 +6510,7 @@
       </w:rPr>
     </w:lvl>
   </w:abstractNum>
-  <w:abstractNum w:abstractNumId="19" w15:restartNumberingAfterBreak="0">
+  <w:abstractNum w:abstractNumId="21" w15:restartNumberingAfterBreak="0">
     <w:nsid w:val="76AD251D"/>
     <w:multiLevelType w:val="hybridMultilevel"/>
     <w:tmpl w:val="0BAC0590"/>
@@ -6291,6 +6611,119 @@
       </w:rPr>
     </w:lvl>
     <w:lvl w:ilvl="8" w:tplc="FB101D1E">
+      <w:start w:val="1"/>
+      <w:numFmt w:val="bullet"/>
+      <w:lvlText w:val=""/>
+      <w:lvlJc w:val="left"/>
+      <w:pPr>
+        <w:ind w:left="6480" w:hanging="360"/>
+      </w:pPr>
+      <w:rPr>
+        <w:rFonts w:ascii="Wingdings" w:hAnsi="Wingdings" w:hint="default"/>
+      </w:rPr>
+    </w:lvl>
+  </w:abstractNum>
+  <w:abstractNum w:abstractNumId="22" w15:restartNumberingAfterBreak="0">
+    <w:nsid w:val="7B1B1300"/>
+    <w:multiLevelType w:val="hybridMultilevel"/>
+    <w:tmpl w:val="408ED338"/>
+    <w:lvl w:ilvl="0" w:tplc="04090001">
+      <w:start w:val="1"/>
+      <w:numFmt w:val="bullet"/>
+      <w:lvlText w:val=""/>
+      <w:lvlJc w:val="left"/>
+      <w:pPr>
+        <w:ind w:left="720" w:hanging="360"/>
+      </w:pPr>
+      <w:rPr>
+        <w:rFonts w:ascii="Symbol" w:hAnsi="Symbol" w:hint="default"/>
+      </w:rPr>
+    </w:lvl>
+    <w:lvl w:ilvl="1" w:tplc="04090003" w:tentative="1">
+      <w:start w:val="1"/>
+      <w:numFmt w:val="bullet"/>
+      <w:lvlText w:val="o"/>
+      <w:lvlJc w:val="left"/>
+      <w:pPr>
+        <w:ind w:left="1440" w:hanging="360"/>
+      </w:pPr>
+      <w:rPr>
+        <w:rFonts w:ascii="Courier New" w:hAnsi="Courier New" w:cs="Courier New" w:hint="default"/>
+      </w:rPr>
+    </w:lvl>
+    <w:lvl w:ilvl="2" w:tplc="04090005" w:tentative="1">
+      <w:start w:val="1"/>
+      <w:numFmt w:val="bullet"/>
+      <w:lvlText w:val=""/>
+      <w:lvlJc w:val="left"/>
+      <w:pPr>
+        <w:ind w:left="2160" w:hanging="360"/>
+      </w:pPr>
+      <w:rPr>
+        <w:rFonts w:ascii="Wingdings" w:hAnsi="Wingdings" w:hint="default"/>
+      </w:rPr>
+    </w:lvl>
+    <w:lvl w:ilvl="3" w:tplc="04090001" w:tentative="1">
+      <w:start w:val="1"/>
+      <w:numFmt w:val="bullet"/>
+      <w:lvlText w:val=""/>
+      <w:lvlJc w:val="left"/>
+      <w:pPr>
+        <w:ind w:left="2880" w:hanging="360"/>
+      </w:pPr>
+      <w:rPr>
+        <w:rFonts w:ascii="Symbol" w:hAnsi="Symbol" w:hint="default"/>
+      </w:rPr>
+    </w:lvl>
+    <w:lvl w:ilvl="4" w:tplc="04090003" w:tentative="1">
+      <w:start w:val="1"/>
+      <w:numFmt w:val="bullet"/>
+      <w:lvlText w:val="o"/>
+      <w:lvlJc w:val="left"/>
+      <w:pPr>
+        <w:ind w:left="3600" w:hanging="360"/>
+      </w:pPr>
+      <w:rPr>
+        <w:rFonts w:ascii="Courier New" w:hAnsi="Courier New" w:cs="Courier New" w:hint="default"/>
+      </w:rPr>
+    </w:lvl>
+    <w:lvl w:ilvl="5" w:tplc="04090005" w:tentative="1">
+      <w:start w:val="1"/>
+      <w:numFmt w:val="bullet"/>
+      <w:lvlText w:val=""/>
+      <w:lvlJc w:val="left"/>
+      <w:pPr>
+        <w:ind w:left="4320" w:hanging="360"/>
+      </w:pPr>
+      <w:rPr>
+        <w:rFonts w:ascii="Wingdings" w:hAnsi="Wingdings" w:hint="default"/>
+      </w:rPr>
+    </w:lvl>
+    <w:lvl w:ilvl="6" w:tplc="04090001" w:tentative="1">
+      <w:start w:val="1"/>
+      <w:numFmt w:val="bullet"/>
+      <w:lvlText w:val=""/>
+      <w:lvlJc w:val="left"/>
+      <w:pPr>
+        <w:ind w:left="5040" w:hanging="360"/>
+      </w:pPr>
+      <w:rPr>
+        <w:rFonts w:ascii="Symbol" w:hAnsi="Symbol" w:hint="default"/>
+      </w:rPr>
+    </w:lvl>
+    <w:lvl w:ilvl="7" w:tplc="04090003" w:tentative="1">
+      <w:start w:val="1"/>
+      <w:numFmt w:val="bullet"/>
+      <w:lvlText w:val="o"/>
+      <w:lvlJc w:val="left"/>
+      <w:pPr>
+        <w:ind w:left="5760" w:hanging="360"/>
+      </w:pPr>
+      <w:rPr>
+        <w:rFonts w:ascii="Courier New" w:hAnsi="Courier New" w:cs="Courier New" w:hint="default"/>
+      </w:rPr>
+    </w:lvl>
+    <w:lvl w:ilvl="8" w:tplc="04090005" w:tentative="1">
       <w:start w:val="1"/>
       <w:numFmt w:val="bullet"/>
       <w:lvlText w:val=""/>
@@ -6307,10 +6740,10 @@
     <w:abstractNumId w:val="0"/>
   </w:num>
   <w:num w:numId="2">
-    <w:abstractNumId w:val="19"/>
+    <w:abstractNumId w:val="21"/>
   </w:num>
   <w:num w:numId="3">
-    <w:abstractNumId w:val="9"/>
+    <w:abstractNumId w:val="11"/>
   </w:num>
   <w:num w:numId="4">
     <w:abstractNumId w:val="4"/>
@@ -6319,22 +6752,22 @@
     <w:abstractNumId w:val="1"/>
   </w:num>
   <w:num w:numId="6">
-    <w:abstractNumId w:val="8"/>
+    <w:abstractNumId w:val="9"/>
   </w:num>
   <w:num w:numId="7">
-    <w:abstractNumId w:val="17"/>
+    <w:abstractNumId w:val="19"/>
   </w:num>
   <w:num w:numId="8">
-    <w:abstractNumId w:val="14"/>
+    <w:abstractNumId w:val="16"/>
   </w:num>
   <w:num w:numId="9">
-    <w:abstractNumId w:val="13"/>
+    <w:abstractNumId w:val="15"/>
   </w:num>
   <w:num w:numId="10">
-    <w:abstractNumId w:val="10"/>
+    <w:abstractNumId w:val="12"/>
   </w:num>
   <w:num w:numId="11">
-    <w:abstractNumId w:val="11"/>
+    <w:abstractNumId w:val="13"/>
   </w:num>
   <w:num w:numId="12">
     <w:abstractNumId w:val="5"/>
@@ -6343,25 +6776,34 @@
     <w:abstractNumId w:val="2"/>
   </w:num>
   <w:num w:numId="14">
+    <w:abstractNumId w:val="20"/>
+  </w:num>
+  <w:num w:numId="15">
+    <w:abstractNumId w:val="7"/>
+  </w:num>
+  <w:num w:numId="16">
     <w:abstractNumId w:val="18"/>
   </w:num>
-  <w:num w:numId="15">
-    <w:abstractNumId w:val="6"/>
-  </w:num>
-  <w:num w:numId="16">
-    <w:abstractNumId w:val="16"/>
-  </w:num>
   <w:num w:numId="17">
-    <w:abstractNumId w:val="15"/>
+    <w:abstractNumId w:val="17"/>
   </w:num>
   <w:num w:numId="18">
-    <w:abstractNumId w:val="7"/>
+    <w:abstractNumId w:val="8"/>
   </w:num>
   <w:num w:numId="19">
     <w:abstractNumId w:val="3"/>
   </w:num>
   <w:num w:numId="20">
-    <w:abstractNumId w:val="12"/>
+    <w:abstractNumId w:val="14"/>
+  </w:num>
+  <w:num w:numId="21">
+    <w:abstractNumId w:val="6"/>
+  </w:num>
+  <w:num w:numId="22">
+    <w:abstractNumId w:val="10"/>
+  </w:num>
+  <w:num w:numId="23">
+    <w:abstractNumId w:val="22"/>
   </w:num>
 </w:numbering>
 </file>
@@ -6489,6 +6931,7 @@
     <w:lsdException w:name="HTML Sample" w:semiHidden="1" w:unhideWhenUsed="1"/>
     <w:lsdException w:name="HTML Typewriter" w:semiHidden="1" w:unhideWhenUsed="1"/>
     <w:lsdException w:name="HTML Variable" w:semiHidden="1" w:unhideWhenUsed="1"/>
+    <w:lsdException w:name="Normal Table" w:semiHidden="1" w:unhideWhenUsed="1"/>
     <w:lsdException w:name="annotation subject" w:semiHidden="1" w:unhideWhenUsed="1"/>
     <w:lsdException w:name="No List" w:semiHidden="1" w:unhideWhenUsed="1"/>
     <w:lsdException w:name="Outline List 1" w:semiHidden="1" w:unhideWhenUsed="1"/>
@@ -6532,8 +6975,10 @@
     <w:lsdException w:name="Table Elegant" w:semiHidden="1" w:unhideWhenUsed="1"/>
     <w:lsdException w:name="Table Professional" w:semiHidden="1" w:unhideWhenUsed="1"/>
     <w:lsdException w:name="Table Subtle 1" w:semiHidden="1" w:unhideWhenUsed="1"/>
+    <w:lsdException w:name="Table Subtle 2" w:semiHidden="1" w:unhideWhenUsed="1"/>
     <w:lsdException w:name="Table Web 1" w:semiHidden="1" w:unhideWhenUsed="1"/>
     <w:lsdException w:name="Table Web 2" w:semiHidden="1" w:unhideWhenUsed="1"/>
+    <w:lsdException w:name="Table Web 3" w:semiHidden="1" w:unhideWhenUsed="1"/>
     <w:lsdException w:name="Balloon Text" w:semiHidden="1" w:unhideWhenUsed="1"/>
     <w:lsdException w:name="Table Grid" w:uiPriority="39"/>
     <w:lsdException w:name="Table Theme" w:semiHidden="1" w:unhideWhenUsed="1"/>
@@ -6815,7 +7260,6 @@
   <w:style w:type="character" w:default="1" w:styleId="DefaultParagraphFont">
     <w:name w:val="Default Paragraph Font"/>
     <w:uiPriority w:val="1"/>
-    <w:semiHidden/>
     <w:unhideWhenUsed/>
   </w:style>
   <w:style w:type="table" w:default="1" w:styleId="TableNormal">
@@ -7395,15 +7839,6 @@
 </file>
 
 <file path=customXml/item1.xml><?xml version="1.0" encoding="utf-8"?>
-<?mso-contentType ?>
-<FormTemplates xmlns="http://schemas.microsoft.com/sharepoint/v3/contenttype/forms">
-  <Display>DocumentLibraryForm</Display>
-  <Edit>DocumentLibraryForm</Edit>
-  <New>DocumentLibraryForm</New>
-</FormTemplates>
-</file>
-
-<file path=customXml/item2.xml><?xml version="1.0" encoding="utf-8"?>
 <ct:contentTypeSchema xmlns:ct="http://schemas.microsoft.com/office/2006/metadata/contentType" xmlns:ma="http://schemas.microsoft.com/office/2006/metadata/properties/metaAttributes" ct:_="" ma:_="" ma:contentTypeName="Document" ma:contentTypeID="0x010100F2561770DEBBEA4491064F5D7AF989B6" ma:contentTypeVersion="16" ma:contentTypeDescription="Create a new document." ma:contentTypeScope="" ma:versionID="a598ee4c8604096027176136e4190b6e">
   <xsd:schema xmlns:xsd="http://www.w3.org/2001/XMLSchema" xmlns:xs="http://www.w3.org/2001/XMLSchema" xmlns:p="http://schemas.microsoft.com/office/2006/metadata/properties" xmlns:ns2="e09f7d5a-29dd-4512-8eb1-d3ce45c90ed5" xmlns:ns3="e556f37e-2269-4362-849b-5bffb61b521a" targetNamespace="http://schemas.microsoft.com/office/2006/metadata/properties" ma:root="true" ma:fieldsID="b9ec6bd992397354cd5494123df13385" ns2:_="" ns3:_="">
     <xsd:import namespace="e09f7d5a-29dd-4512-8eb1-d3ce45c90ed5"/>
@@ -7644,6 +8079,15 @@
 </ct:contentTypeSchema>
 </file>
 
+<file path=customXml/item2.xml><?xml version="1.0" encoding="utf-8"?>
+<?mso-contentType ?>
+<FormTemplates xmlns="http://schemas.microsoft.com/sharepoint/v3/contenttype/forms">
+  <Display>DocumentLibraryForm</Display>
+  <Edit>DocumentLibraryForm</Edit>
+  <New>DocumentLibraryForm</New>
+</FormTemplates>
+</file>
+
 <file path=customXml/item3.xml><?xml version="1.0" encoding="utf-8"?>
 <p:properties xmlns:p="http://schemas.microsoft.com/office/2006/metadata/properties" xmlns:xsi="http://www.w3.org/2001/XMLSchema-instance" xmlns:pc="http://schemas.microsoft.com/office/infopath/2007/PartnerControls">
   <documentManagement>
@@ -7661,14 +8105,6 @@
 </file>
 
 <file path=customXml/itemProps1.xml><?xml version="1.0" encoding="utf-8"?>
-<ds:datastoreItem xmlns:ds="http://schemas.openxmlformats.org/officeDocument/2006/customXml" ds:itemID="{A80FD17C-7CDA-4BEF-80FC-0B136DCFBD85}">
-  <ds:schemaRefs>
-    <ds:schemaRef ds:uri="http://schemas.microsoft.com/sharepoint/v3/contenttype/forms"/>
-  </ds:schemaRefs>
-</ds:datastoreItem>
-</file>
-
-<file path=customXml/itemProps2.xml><?xml version="1.0" encoding="utf-8"?>
 <ds:datastoreItem xmlns:ds="http://schemas.openxmlformats.org/officeDocument/2006/customXml" ds:itemID="{7988CD21-9AD7-4D80-9AF9-A68069D339D8}">
   <ds:schemaRefs>
     <ds:schemaRef ds:uri="http://schemas.microsoft.com/office/2006/metadata/contentType"/>
@@ -7687,6 +8123,14 @@
 </ds:datastoreItem>
 </file>
 
+<file path=customXml/itemProps2.xml><?xml version="1.0" encoding="utf-8"?>
+<ds:datastoreItem xmlns:ds="http://schemas.openxmlformats.org/officeDocument/2006/customXml" ds:itemID="{A80FD17C-7CDA-4BEF-80FC-0B136DCFBD85}">
+  <ds:schemaRefs>
+    <ds:schemaRef ds:uri="http://schemas.microsoft.com/sharepoint/v3/contenttype/forms"/>
+  </ds:schemaRefs>
+</ds:datastoreItem>
+</file>
+
 <file path=customXml/itemProps3.xml><?xml version="1.0" encoding="utf-8"?>
 <ds:datastoreItem xmlns:ds="http://schemas.openxmlformats.org/officeDocument/2006/customXml" ds:itemID="{146E7FCF-22F5-4C9D-A326-5357CA20C665}">
   <ds:schemaRefs>
@@ -7698,7 +8142,7 @@
 </file>
 
 <file path=customXml/itemProps4.xml><?xml version="1.0" encoding="utf-8"?>
-<ds:datastoreItem xmlns:ds="http://schemas.openxmlformats.org/officeDocument/2006/customXml" ds:itemID="{C0845FFC-6530-49E1-A020-66A833073096}">
+<ds:datastoreItem xmlns:ds="http://schemas.openxmlformats.org/officeDocument/2006/customXml" ds:itemID="{49ABB71F-3126-4031-8DED-7D481014C0D8}">
   <ds:schemaRefs>
     <ds:schemaRef ds:uri="http://schemas.openxmlformats.org/officeDocument/2006/bibliography"/>
   </ds:schemaRefs>

</xml_diff>